<commit_message>
se sube documentación de grafos
</commit_message>
<xml_diff>
--- a/documentation/DIVISION DE TAREAS.docx
+++ b/documentation/DIVISION DE TAREAS.docx
@@ -275,25 +275,7 @@
           <w:sz w:val="32"/>
           <w:szCs w:val="32"/>
         </w:rPr>
-        <w:t xml:space="preserve">Ian Anca </w:t>
-      </w:r>
-      <w:r>
-        <w:rPr>
-          <w:rFonts w:ascii="CIDFont+F2" w:hAnsi="CIDFont+F2" w:cs="CIDFont+F2"/>
-          <w:color w:val="000000" w:themeColor="text1"/>
-          <w:sz w:val="32"/>
-          <w:szCs w:val="32"/>
-        </w:rPr>
-        <w:t>–</w:t>
-      </w:r>
-      <w:r>
-        <w:rPr>
-          <w:rFonts w:ascii="CIDFont+F2" w:hAnsi="CIDFont+F2" w:cs="CIDFont+F2"/>
-          <w:color w:val="000000" w:themeColor="text1"/>
-          <w:sz w:val="32"/>
-          <w:szCs w:val="32"/>
-        </w:rPr>
-        <w:t xml:space="preserve"> 108924</w:t>
+        <w:t>Ian Anca – 108924</w:t>
       </w:r>
     </w:p>
     <w:p>
@@ -1129,25 +1111,681 @@
           <w:bar w:val="single" w:sz="4" w:color="auto"/>
         </w:pBdr>
         <w:spacing w:line="240" w:lineRule="auto"/>
-        <w:ind w:left="643"/>
-        <w:rPr>
-          <w:rFonts w:ascii="Calibri" w:hAnsi="Calibri" w:cs="Calibri"/>
-          <w:sz w:val="28"/>
-          <w:szCs w:val="28"/>
-        </w:rPr>
-      </w:pPr>
-    </w:p>
-    <w:p>
-      <w:pPr>
-        <w:rPr>
-          <w:rFonts w:ascii="CIDFont+F2" w:hAnsi="CIDFont+F2" w:cs="CIDFont+F2"/>
-          <w:color w:val="000000" w:themeColor="text1"/>
-          <w:sz w:val="32"/>
-          <w:szCs w:val="32"/>
-        </w:rPr>
-      </w:pPr>
-    </w:p>
-    <w:p/>
+        <w:ind w:left="1140"/>
+        <w:rPr>
+          <w:rFonts w:ascii="Calibri" w:hAnsi="Calibri" w:cs="Calibri"/>
+          <w:sz w:val="28"/>
+          <w:szCs w:val="28"/>
+        </w:rPr>
+      </w:pPr>
+    </w:p>
+    <w:p>
+      <w:pPr>
+        <w:pStyle w:val="Prrafodelista"/>
+        <w:pBdr>
+          <w:bar w:val="single" w:sz="4" w:color="auto"/>
+        </w:pBdr>
+        <w:spacing w:line="240" w:lineRule="auto"/>
+        <w:ind w:left="1140"/>
+        <w:rPr>
+          <w:rFonts w:ascii="Calibri" w:hAnsi="Calibri" w:cs="Calibri"/>
+          <w:sz w:val="28"/>
+          <w:szCs w:val="28"/>
+        </w:rPr>
+      </w:pPr>
+    </w:p>
+    <w:p>
+      <w:pPr>
+        <w:pStyle w:val="Prrafodelista"/>
+        <w:pBdr>
+          <w:bar w:val="single" w:sz="4" w:color="auto"/>
+        </w:pBdr>
+        <w:spacing w:line="240" w:lineRule="auto"/>
+        <w:ind w:left="1140"/>
+        <w:rPr>
+          <w:rFonts w:ascii="Calibri" w:hAnsi="Calibri" w:cs="Calibri"/>
+          <w:sz w:val="28"/>
+          <w:szCs w:val="28"/>
+        </w:rPr>
+      </w:pPr>
+    </w:p>
+    <w:p>
+      <w:pPr>
+        <w:pStyle w:val="Prrafodelista"/>
+        <w:pBdr>
+          <w:bar w:val="single" w:sz="4" w:color="auto"/>
+        </w:pBdr>
+        <w:spacing w:line="240" w:lineRule="auto"/>
+        <w:ind w:left="1140"/>
+        <w:rPr>
+          <w:rFonts w:ascii="Calibri" w:hAnsi="Calibri" w:cs="Calibri"/>
+          <w:sz w:val="28"/>
+          <w:szCs w:val="28"/>
+        </w:rPr>
+      </w:pPr>
+    </w:p>
+    <w:p>
+      <w:pPr>
+        <w:pStyle w:val="Prrafodelista"/>
+        <w:pBdr>
+          <w:bar w:val="single" w:sz="4" w:color="auto"/>
+        </w:pBdr>
+        <w:spacing w:line="240" w:lineRule="auto"/>
+        <w:ind w:left="1140"/>
+        <w:rPr>
+          <w:rFonts w:ascii="Calibri" w:hAnsi="Calibri" w:cs="Calibri"/>
+          <w:sz w:val="28"/>
+          <w:szCs w:val="28"/>
+        </w:rPr>
+      </w:pPr>
+    </w:p>
+    <w:p>
+      <w:pPr>
+        <w:pStyle w:val="Prrafodelista"/>
+        <w:pBdr>
+          <w:bar w:val="single" w:sz="4" w:color="auto"/>
+        </w:pBdr>
+        <w:spacing w:line="240" w:lineRule="auto"/>
+        <w:ind w:left="1140"/>
+        <w:rPr>
+          <w:rFonts w:ascii="Calibri" w:hAnsi="Calibri" w:cs="Calibri"/>
+          <w:sz w:val="28"/>
+          <w:szCs w:val="28"/>
+        </w:rPr>
+      </w:pPr>
+    </w:p>
+    <w:p>
+      <w:pPr>
+        <w:pStyle w:val="Prrafodelista"/>
+        <w:pBdr>
+          <w:bar w:val="single" w:sz="4" w:color="auto"/>
+        </w:pBdr>
+        <w:spacing w:line="240" w:lineRule="auto"/>
+        <w:ind w:left="1140"/>
+        <w:rPr>
+          <w:rFonts w:ascii="Calibri" w:hAnsi="Calibri" w:cs="Calibri"/>
+          <w:sz w:val="28"/>
+          <w:szCs w:val="28"/>
+        </w:rPr>
+      </w:pPr>
+    </w:p>
+    <w:p>
+      <w:pPr>
+        <w:pStyle w:val="Prrafodelista"/>
+        <w:pBdr>
+          <w:bar w:val="single" w:sz="4" w:color="auto"/>
+        </w:pBdr>
+        <w:spacing w:line="240" w:lineRule="auto"/>
+        <w:ind w:left="1140"/>
+        <w:rPr>
+          <w:rFonts w:ascii="Calibri" w:hAnsi="Calibri" w:cs="Calibri"/>
+          <w:sz w:val="28"/>
+          <w:szCs w:val="28"/>
+        </w:rPr>
+      </w:pPr>
+    </w:p>
+    <w:p>
+      <w:pPr>
+        <w:pStyle w:val="Prrafodelista"/>
+        <w:pBdr>
+          <w:bar w:val="single" w:sz="4" w:color="auto"/>
+        </w:pBdr>
+        <w:spacing w:line="240" w:lineRule="auto"/>
+        <w:ind w:left="1140"/>
+        <w:rPr>
+          <w:rFonts w:ascii="Calibri" w:hAnsi="Calibri" w:cs="Calibri"/>
+          <w:sz w:val="28"/>
+          <w:szCs w:val="28"/>
+        </w:rPr>
+      </w:pPr>
+    </w:p>
+    <w:p>
+      <w:pPr>
+        <w:pStyle w:val="Prrafodelista"/>
+        <w:pBdr>
+          <w:bar w:val="single" w:sz="4" w:color="auto"/>
+        </w:pBdr>
+        <w:spacing w:line="240" w:lineRule="auto"/>
+        <w:ind w:left="1140"/>
+        <w:rPr>
+          <w:rFonts w:ascii="Calibri" w:hAnsi="Calibri" w:cs="Calibri"/>
+          <w:sz w:val="28"/>
+          <w:szCs w:val="28"/>
+        </w:rPr>
+      </w:pPr>
+    </w:p>
+    <w:p>
+      <w:pPr>
+        <w:pStyle w:val="Prrafodelista"/>
+        <w:pBdr>
+          <w:bar w:val="single" w:sz="4" w:color="auto"/>
+        </w:pBdr>
+        <w:spacing w:line="240" w:lineRule="auto"/>
+        <w:ind w:left="1140"/>
+        <w:rPr>
+          <w:rFonts w:ascii="Calibri" w:hAnsi="Calibri" w:cs="Calibri"/>
+          <w:sz w:val="28"/>
+          <w:szCs w:val="28"/>
+        </w:rPr>
+      </w:pPr>
+    </w:p>
+    <w:p>
+      <w:pPr>
+        <w:pStyle w:val="Prrafodelista"/>
+        <w:pBdr>
+          <w:bar w:val="single" w:sz="4" w:color="auto"/>
+        </w:pBdr>
+        <w:spacing w:line="240" w:lineRule="auto"/>
+        <w:ind w:left="1140"/>
+        <w:rPr>
+          <w:rFonts w:ascii="Calibri" w:hAnsi="Calibri" w:cs="Calibri"/>
+          <w:sz w:val="28"/>
+          <w:szCs w:val="28"/>
+        </w:rPr>
+      </w:pPr>
+    </w:p>
+    <w:p>
+      <w:pPr>
+        <w:pStyle w:val="Prrafodelista"/>
+        <w:pBdr>
+          <w:bar w:val="single" w:sz="4" w:color="auto"/>
+        </w:pBdr>
+        <w:spacing w:line="240" w:lineRule="auto"/>
+        <w:ind w:left="1140"/>
+        <w:rPr>
+          <w:rFonts w:ascii="Calibri" w:hAnsi="Calibri" w:cs="Calibri"/>
+          <w:sz w:val="28"/>
+          <w:szCs w:val="28"/>
+        </w:rPr>
+      </w:pPr>
+    </w:p>
+    <w:p>
+      <w:pPr>
+        <w:pStyle w:val="Prrafodelista"/>
+        <w:pBdr>
+          <w:bar w:val="single" w:sz="4" w:color="auto"/>
+        </w:pBdr>
+        <w:spacing w:line="240" w:lineRule="auto"/>
+        <w:ind w:left="1140"/>
+        <w:rPr>
+          <w:rFonts w:ascii="Calibri" w:hAnsi="Calibri" w:cs="Calibri"/>
+          <w:sz w:val="28"/>
+          <w:szCs w:val="28"/>
+        </w:rPr>
+      </w:pPr>
+    </w:p>
+    <w:p>
+      <w:pPr>
+        <w:pStyle w:val="Prrafodelista"/>
+        <w:pBdr>
+          <w:bar w:val="single" w:sz="4" w:color="auto"/>
+        </w:pBdr>
+        <w:spacing w:line="240" w:lineRule="auto"/>
+        <w:ind w:left="1140"/>
+        <w:rPr>
+          <w:rFonts w:ascii="Calibri" w:hAnsi="Calibri" w:cs="Calibri"/>
+          <w:sz w:val="28"/>
+          <w:szCs w:val="28"/>
+        </w:rPr>
+      </w:pPr>
+    </w:p>
+    <w:p>
+      <w:pPr>
+        <w:pStyle w:val="Prrafodelista"/>
+        <w:pBdr>
+          <w:bar w:val="single" w:sz="4" w:color="auto"/>
+        </w:pBdr>
+        <w:spacing w:line="240" w:lineRule="auto"/>
+        <w:ind w:left="1140"/>
+        <w:rPr>
+          <w:rFonts w:ascii="Calibri" w:hAnsi="Calibri" w:cs="Calibri"/>
+          <w:sz w:val="28"/>
+          <w:szCs w:val="28"/>
+        </w:rPr>
+      </w:pPr>
+    </w:p>
+    <w:p>
+      <w:pPr>
+        <w:pStyle w:val="Prrafodelista"/>
+        <w:pBdr>
+          <w:bar w:val="single" w:sz="4" w:color="auto"/>
+        </w:pBdr>
+        <w:spacing w:line="240" w:lineRule="auto"/>
+        <w:ind w:left="1140"/>
+        <w:rPr>
+          <w:rFonts w:ascii="Calibri" w:hAnsi="Calibri" w:cs="Calibri"/>
+          <w:sz w:val="28"/>
+          <w:szCs w:val="28"/>
+        </w:rPr>
+      </w:pPr>
+    </w:p>
+    <w:p>
+      <w:pPr>
+        <w:pStyle w:val="Prrafodelista"/>
+        <w:pBdr>
+          <w:bar w:val="single" w:sz="4" w:color="auto"/>
+        </w:pBdr>
+        <w:spacing w:line="240" w:lineRule="auto"/>
+        <w:ind w:left="1140"/>
+        <w:rPr>
+          <w:rFonts w:ascii="Calibri" w:hAnsi="Calibri" w:cs="Calibri"/>
+          <w:sz w:val="28"/>
+          <w:szCs w:val="28"/>
+        </w:rPr>
+      </w:pPr>
+    </w:p>
+    <w:p>
+      <w:pPr>
+        <w:pStyle w:val="Prrafodelista"/>
+        <w:pBdr>
+          <w:bar w:val="single" w:sz="4" w:color="auto"/>
+        </w:pBdr>
+        <w:spacing w:line="240" w:lineRule="auto"/>
+        <w:ind w:left="0" w:hanging="142"/>
+        <w:rPr>
+          <w:rFonts w:ascii="Calibri" w:hAnsi="Calibri" w:cs="Calibri"/>
+          <w:sz w:val="28"/>
+          <w:szCs w:val="28"/>
+        </w:rPr>
+      </w:pPr>
+      <w:r>
+        <w:rPr>
+          <w:rFonts w:ascii="Calibri" w:hAnsi="Calibri" w:cs="Calibri"/>
+          <w:sz w:val="28"/>
+          <w:szCs w:val="28"/>
+        </w:rPr>
+        <w:t xml:space="preserve">Ejemplo de </w:t>
+      </w:r>
+      <w:proofErr w:type="gramStart"/>
+      <w:r>
+        <w:rPr>
+          <w:rFonts w:ascii="Calibri" w:hAnsi="Calibri" w:cs="Calibri"/>
+          <w:sz w:val="28"/>
+          <w:szCs w:val="28"/>
+        </w:rPr>
+        <w:t>lecturas.txt ,</w:t>
+      </w:r>
+      <w:proofErr w:type="gramEnd"/>
+      <w:r>
+        <w:rPr>
+          <w:rFonts w:ascii="Calibri" w:hAnsi="Calibri" w:cs="Calibri"/>
+          <w:sz w:val="28"/>
+          <w:szCs w:val="28"/>
+        </w:rPr>
+        <w:t xml:space="preserve"> considerando lo pedido en el enunciado. </w:t>
+      </w:r>
+      <w:r>
+        <w:rPr>
+          <w:rFonts w:ascii="Calibri" w:hAnsi="Calibri" w:cs="Calibri"/>
+          <w:sz w:val="28"/>
+          <w:szCs w:val="28"/>
+        </w:rPr>
+        <w:br/>
+      </w:r>
+      <w:r>
+        <w:rPr>
+          <w:rFonts w:ascii="Calibri" w:hAnsi="Calibri" w:cs="Calibri"/>
+          <w:sz w:val="28"/>
+          <w:szCs w:val="28"/>
+        </w:rPr>
+        <w:br/>
+      </w:r>
+      <w:r>
+        <w:rPr>
+          <w:rFonts w:ascii="Calibri" w:hAnsi="Calibri" w:cs="Calibri"/>
+          <w:sz w:val="28"/>
+          <w:szCs w:val="28"/>
+          <w:u w:val="single"/>
+        </w:rPr>
+        <w:t>Grafo</w:t>
+      </w:r>
+    </w:p>
+    <w:p>
+      <w:pPr>
+        <w:pStyle w:val="Prrafodelista"/>
+        <w:pBdr>
+          <w:bar w:val="single" w:sz="4" w:color="auto"/>
+        </w:pBdr>
+        <w:spacing w:line="240" w:lineRule="auto"/>
+        <w:ind w:left="1140"/>
+        <w:rPr>
+          <w:rFonts w:ascii="Calibri" w:hAnsi="Calibri" w:cs="Calibri"/>
+          <w:sz w:val="28"/>
+          <w:szCs w:val="28"/>
+        </w:rPr>
+      </w:pPr>
+      <w:r>
+        <w:rPr>
+          <w:rFonts w:ascii="Calibri" w:hAnsi="Calibri" w:cs="Calibri"/>
+          <w:noProof/>
+          <w:sz w:val="28"/>
+          <w:szCs w:val="28"/>
+        </w:rPr>
+        <w:drawing>
+          <wp:anchor distT="0" distB="0" distL="114300" distR="114300" simplePos="0" relativeHeight="251658240" behindDoc="1" locked="0" layoutInCell="1" allowOverlap="1" wp14:anchorId="1A9BCF64" wp14:editId="28D0D68A">
+            <wp:simplePos x="0" y="0"/>
+            <wp:positionH relativeFrom="column">
+              <wp:posOffset>-136474</wp:posOffset>
+            </wp:positionH>
+            <wp:positionV relativeFrom="paragraph">
+              <wp:posOffset>233782</wp:posOffset>
+            </wp:positionV>
+            <wp:extent cx="5390515" cy="3476625"/>
+            <wp:effectExtent l="0" t="0" r="635" b="9525"/>
+            <wp:wrapTight wrapText="bothSides">
+              <wp:wrapPolygon edited="0">
+                <wp:start x="0" y="0"/>
+                <wp:lineTo x="0" y="21541"/>
+                <wp:lineTo x="21526" y="21541"/>
+                <wp:lineTo x="21526" y="0"/>
+                <wp:lineTo x="0" y="0"/>
+              </wp:wrapPolygon>
+            </wp:wrapTight>
+            <wp:docPr id="1" name="Imagen 1"/>
+            <wp:cNvGraphicFramePr>
+              <a:graphicFrameLocks xmlns:a="http://schemas.openxmlformats.org/drawingml/2006/main" noChangeAspect="1"/>
+            </wp:cNvGraphicFramePr>
+            <a:graphic xmlns:a="http://schemas.openxmlformats.org/drawingml/2006/main">
+              <a:graphicData uri="http://schemas.openxmlformats.org/drawingml/2006/picture">
+                <pic:pic xmlns:pic="http://schemas.openxmlformats.org/drawingml/2006/picture">
+                  <pic:nvPicPr>
+                    <pic:cNvPr id="0" name="Picture 1"/>
+                    <pic:cNvPicPr>
+                      <a:picLocks noChangeAspect="1" noChangeArrowheads="1"/>
+                    </pic:cNvPicPr>
+                  </pic:nvPicPr>
+                  <pic:blipFill>
+                    <a:blip r:embed="rId6">
+                      <a:extLst>
+                        <a:ext uri="{28A0092B-C50C-407E-A947-70E740481C1C}">
+                          <a14:useLocalDpi xmlns:a14="http://schemas.microsoft.com/office/drawing/2010/main" val="0"/>
+                        </a:ext>
+                      </a:extLst>
+                    </a:blip>
+                    <a:srcRect/>
+                    <a:stretch>
+                      <a:fillRect/>
+                    </a:stretch>
+                  </pic:blipFill>
+                  <pic:spPr bwMode="auto">
+                    <a:xfrm>
+                      <a:off x="0" y="0"/>
+                      <a:ext cx="5390515" cy="3476625"/>
+                    </a:xfrm>
+                    <a:prstGeom prst="rect">
+                      <a:avLst/>
+                    </a:prstGeom>
+                    <a:noFill/>
+                    <a:ln>
+                      <a:noFill/>
+                    </a:ln>
+                  </pic:spPr>
+                </pic:pic>
+              </a:graphicData>
+            </a:graphic>
+          </wp:anchor>
+        </w:drawing>
+      </w:r>
+    </w:p>
+    <w:p>
+      <w:pPr>
+        <w:pStyle w:val="Prrafodelista"/>
+        <w:pBdr>
+          <w:bar w:val="single" w:sz="4" w:color="auto"/>
+        </w:pBdr>
+        <w:spacing w:line="240" w:lineRule="auto"/>
+        <w:ind w:left="1140"/>
+        <w:rPr>
+          <w:rFonts w:ascii="Calibri" w:hAnsi="Calibri" w:cs="Calibri"/>
+          <w:sz w:val="28"/>
+          <w:szCs w:val="28"/>
+        </w:rPr>
+      </w:pPr>
+    </w:p>
+    <w:p>
+      <w:pPr>
+        <w:rPr>
+          <w:rFonts w:ascii="Calibri" w:hAnsi="Calibri" w:cs="Calibri"/>
+          <w:sz w:val="28"/>
+          <w:szCs w:val="28"/>
+          <w:u w:val="single"/>
+        </w:rPr>
+      </w:pPr>
+      <w:r>
+        <w:rPr>
+          <w:rFonts w:ascii="Calibri" w:hAnsi="Calibri" w:cs="Calibri"/>
+          <w:sz w:val="28"/>
+          <w:szCs w:val="28"/>
+          <w:u w:val="single"/>
+        </w:rPr>
+        <w:t>Árbol de expansión mínima</w:t>
+      </w:r>
+    </w:p>
+    <w:p>
+      <w:pPr>
+        <w:jc w:val="center"/>
+        <w:rPr>
+          <w:rFonts w:ascii="Calibri" w:hAnsi="Calibri" w:cs="Calibri"/>
+          <w:sz w:val="28"/>
+          <w:szCs w:val="28"/>
+        </w:rPr>
+      </w:pPr>
+      <w:r>
+        <w:rPr>
+          <w:rFonts w:ascii="Calibri" w:hAnsi="Calibri" w:cs="Calibri"/>
+          <w:noProof/>
+          <w:sz w:val="28"/>
+          <w:szCs w:val="28"/>
+        </w:rPr>
+        <w:drawing>
+          <wp:inline distT="0" distB="0" distL="0" distR="0" wp14:anchorId="6769C0AA" wp14:editId="7B753B4C">
+            <wp:extent cx="4056767" cy="2984601"/>
+            <wp:effectExtent l="0" t="0" r="1270" b="6350"/>
+            <wp:docPr id="2" name="Imagen 2"/>
+            <wp:cNvGraphicFramePr>
+              <a:graphicFrameLocks xmlns:a="http://schemas.openxmlformats.org/drawingml/2006/main" noChangeAspect="1"/>
+            </wp:cNvGraphicFramePr>
+            <a:graphic xmlns:a="http://schemas.openxmlformats.org/drawingml/2006/main">
+              <a:graphicData uri="http://schemas.openxmlformats.org/drawingml/2006/picture">
+                <pic:pic xmlns:pic="http://schemas.openxmlformats.org/drawingml/2006/picture">
+                  <pic:nvPicPr>
+                    <pic:cNvPr id="0" name="Picture 2"/>
+                    <pic:cNvPicPr>
+                      <a:picLocks noChangeAspect="1" noChangeArrowheads="1"/>
+                    </pic:cNvPicPr>
+                  </pic:nvPicPr>
+                  <pic:blipFill>
+                    <a:blip r:embed="rId7">
+                      <a:extLst>
+                        <a:ext uri="{28A0092B-C50C-407E-A947-70E740481C1C}">
+                          <a14:useLocalDpi xmlns:a14="http://schemas.microsoft.com/office/drawing/2010/main" val="0"/>
+                        </a:ext>
+                      </a:extLst>
+                    </a:blip>
+                    <a:srcRect/>
+                    <a:stretch>
+                      <a:fillRect/>
+                    </a:stretch>
+                  </pic:blipFill>
+                  <pic:spPr bwMode="auto">
+                    <a:xfrm>
+                      <a:off x="0" y="0"/>
+                      <a:ext cx="4058950" cy="2986207"/>
+                    </a:xfrm>
+                    <a:prstGeom prst="rect">
+                      <a:avLst/>
+                    </a:prstGeom>
+                    <a:noFill/>
+                    <a:ln>
+                      <a:noFill/>
+                    </a:ln>
+                  </pic:spPr>
+                </pic:pic>
+              </a:graphicData>
+            </a:graphic>
+          </wp:inline>
+        </w:drawing>
+      </w:r>
+    </w:p>
+    <w:p>
+      <w:pPr>
+        <w:jc w:val="center"/>
+        <w:rPr>
+          <w:rFonts w:ascii="Calibri" w:hAnsi="Calibri" w:cs="Calibri"/>
+          <w:sz w:val="28"/>
+          <w:szCs w:val="28"/>
+        </w:rPr>
+      </w:pPr>
+      <w:r>
+        <w:rPr>
+          <w:rFonts w:ascii="Calibri" w:hAnsi="Calibri" w:cs="Calibri"/>
+          <w:sz w:val="28"/>
+          <w:szCs w:val="28"/>
+        </w:rPr>
+        <w:lastRenderedPageBreak/>
+        <w:t xml:space="preserve">Matriz de adyacencia </w:t>
+      </w:r>
+    </w:p>
+    <w:p>
+      <w:pPr>
+        <w:jc w:val="center"/>
+        <w:rPr>
+          <w:rFonts w:ascii="Calibri" w:hAnsi="Calibri" w:cs="Calibri"/>
+          <w:sz w:val="28"/>
+          <w:szCs w:val="28"/>
+        </w:rPr>
+      </w:pPr>
+      <w:r>
+        <w:rPr>
+          <w:rFonts w:ascii="Calibri" w:hAnsi="Calibri" w:cs="Calibri"/>
+          <w:noProof/>
+          <w:sz w:val="28"/>
+          <w:szCs w:val="28"/>
+        </w:rPr>
+        <w:drawing>
+          <wp:inline distT="0" distB="0" distL="0" distR="0" wp14:anchorId="3CDC998B" wp14:editId="68E65B94">
+            <wp:extent cx="4412615" cy="2105025"/>
+            <wp:effectExtent l="0" t="0" r="6985" b="9525"/>
+            <wp:docPr id="4" name="Imagen 4"/>
+            <wp:cNvGraphicFramePr>
+              <a:graphicFrameLocks xmlns:a="http://schemas.openxmlformats.org/drawingml/2006/main" noChangeAspect="1"/>
+            </wp:cNvGraphicFramePr>
+            <a:graphic xmlns:a="http://schemas.openxmlformats.org/drawingml/2006/main">
+              <a:graphicData uri="http://schemas.openxmlformats.org/drawingml/2006/picture">
+                <pic:pic xmlns:pic="http://schemas.openxmlformats.org/drawingml/2006/picture">
+                  <pic:nvPicPr>
+                    <pic:cNvPr id="0" name="Picture 4"/>
+                    <pic:cNvPicPr>
+                      <a:picLocks noChangeAspect="1" noChangeArrowheads="1"/>
+                    </pic:cNvPicPr>
+                  </pic:nvPicPr>
+                  <pic:blipFill>
+                    <a:blip r:embed="rId8">
+                      <a:extLst>
+                        <a:ext uri="{28A0092B-C50C-407E-A947-70E740481C1C}">
+                          <a14:useLocalDpi xmlns:a14="http://schemas.microsoft.com/office/drawing/2010/main" val="0"/>
+                        </a:ext>
+                      </a:extLst>
+                    </a:blip>
+                    <a:srcRect/>
+                    <a:stretch>
+                      <a:fillRect/>
+                    </a:stretch>
+                  </pic:blipFill>
+                  <pic:spPr bwMode="auto">
+                    <a:xfrm>
+                      <a:off x="0" y="0"/>
+                      <a:ext cx="4412615" cy="2105025"/>
+                    </a:xfrm>
+                    <a:prstGeom prst="rect">
+                      <a:avLst/>
+                    </a:prstGeom>
+                    <a:noFill/>
+                    <a:ln>
+                      <a:noFill/>
+                    </a:ln>
+                  </pic:spPr>
+                </pic:pic>
+              </a:graphicData>
+            </a:graphic>
+          </wp:inline>
+        </w:drawing>
+      </w:r>
+    </w:p>
+    <w:p>
+      <w:pPr>
+        <w:jc w:val="center"/>
+        <w:rPr>
+          <w:rFonts w:ascii="Calibri" w:hAnsi="Calibri" w:cs="Calibri"/>
+          <w:sz w:val="28"/>
+          <w:szCs w:val="28"/>
+        </w:rPr>
+      </w:pPr>
+      <w:r>
+        <w:rPr>
+          <w:rFonts w:ascii="Calibri" w:hAnsi="Calibri" w:cs="Calibri"/>
+          <w:sz w:val="28"/>
+          <w:szCs w:val="28"/>
+        </w:rPr>
+        <w:t xml:space="preserve">Resultado </w:t>
+      </w:r>
+      <w:r>
+        <w:rPr>
+          <w:rFonts w:ascii="Calibri" w:hAnsi="Calibri" w:cs="Calibri"/>
+          <w:noProof/>
+          <w:sz w:val="28"/>
+          <w:szCs w:val="28"/>
+        </w:rPr>
+        <w:drawing>
+          <wp:inline distT="0" distB="0" distL="0" distR="0" wp14:anchorId="37EFB12C" wp14:editId="12278192">
+            <wp:extent cx="5390515" cy="1839595"/>
+            <wp:effectExtent l="0" t="0" r="635" b="8255"/>
+            <wp:docPr id="3" name="Imagen 3"/>
+            <wp:cNvGraphicFramePr>
+              <a:graphicFrameLocks xmlns:a="http://schemas.openxmlformats.org/drawingml/2006/main" noChangeAspect="1"/>
+            </wp:cNvGraphicFramePr>
+            <a:graphic xmlns:a="http://schemas.openxmlformats.org/drawingml/2006/main">
+              <a:graphicData uri="http://schemas.openxmlformats.org/drawingml/2006/picture">
+                <pic:pic xmlns:pic="http://schemas.openxmlformats.org/drawingml/2006/picture">
+                  <pic:nvPicPr>
+                    <pic:cNvPr id="0" name="Picture 3"/>
+                    <pic:cNvPicPr>
+                      <a:picLocks noChangeAspect="1" noChangeArrowheads="1"/>
+                    </pic:cNvPicPr>
+                  </pic:nvPicPr>
+                  <pic:blipFill>
+                    <a:blip r:embed="rId9">
+                      <a:extLst>
+                        <a:ext uri="{28A0092B-C50C-407E-A947-70E740481C1C}">
+                          <a14:useLocalDpi xmlns:a14="http://schemas.microsoft.com/office/drawing/2010/main" val="0"/>
+                        </a:ext>
+                      </a:extLst>
+                    </a:blip>
+                    <a:srcRect/>
+                    <a:stretch>
+                      <a:fillRect/>
+                    </a:stretch>
+                  </pic:blipFill>
+                  <pic:spPr bwMode="auto">
+                    <a:xfrm>
+                      <a:off x="0" y="0"/>
+                      <a:ext cx="5390515" cy="1839595"/>
+                    </a:xfrm>
+                    <a:prstGeom prst="rect">
+                      <a:avLst/>
+                    </a:prstGeom>
+                    <a:noFill/>
+                    <a:ln>
+                      <a:noFill/>
+                    </a:ln>
+                  </pic:spPr>
+                </pic:pic>
+              </a:graphicData>
+            </a:graphic>
+          </wp:inline>
+        </w:drawing>
+      </w:r>
+    </w:p>
     <w:sectPr>
       <w:pgSz w:w="11906" w:h="16838"/>
       <w:pgMar w:top="1417" w:right="1701" w:bottom="1417" w:left="1701" w:header="708" w:footer="708" w:gutter="0"/>
@@ -2118,4 +2756,16 @@
     </a:ext>
   </a:extLst>
 </a:theme>
+</file>
+
+<file path=customXml/item1.xml><?xml version="1.0" encoding="utf-8"?>
+<b:Sources xmlns:b="http://schemas.openxmlformats.org/officeDocument/2006/bibliography" xmlns="http://schemas.openxmlformats.org/officeDocument/2006/bibliography" SelectedStyle="\APASixthEditionOfficeOnline.xsl" StyleName="APA" Version="6"/>
+</file>
+
+<file path=customXml/itemProps1.xml><?xml version="1.0" encoding="utf-8"?>
+<ds:datastoreItem xmlns:ds="http://schemas.openxmlformats.org/officeDocument/2006/customXml" ds:itemID="{192FAB67-6048-44BC-9023-2A1760D6607F}">
+  <ds:schemaRefs>
+    <ds:schemaRef ds:uri="http://schemas.openxmlformats.org/officeDocument/2006/bibliography"/>
+  </ds:schemaRefs>
+</ds:datastoreItem>
 </file>
</xml_diff>

<commit_message>
correcion de grafo, MST, AdjMatrix
</commit_message>
<xml_diff>
--- a/documentation/DIVISION DE TAREAS.docx
+++ b/documentation/DIVISION DE TAREAS.docx
@@ -1166,322 +1166,42 @@
     </w:p>
     <w:p>
       <w:pPr>
-        <w:pStyle w:val="Prrafodelista"/>
         <w:pBdr>
           <w:bar w:val="single" w:sz="4" w:color="auto"/>
         </w:pBdr>
         <w:spacing w:line="240" w:lineRule="auto"/>
-        <w:ind w:left="1140"/>
-        <w:rPr>
-          <w:rFonts w:ascii="Calibri" w:hAnsi="Calibri" w:cs="Calibri"/>
-          <w:sz w:val="28"/>
-          <w:szCs w:val="28"/>
-        </w:rPr>
-      </w:pPr>
-    </w:p>
-    <w:p>
-      <w:pPr>
-        <w:pStyle w:val="Prrafodelista"/>
-        <w:pBdr>
-          <w:bar w:val="single" w:sz="4" w:color="auto"/>
-        </w:pBdr>
-        <w:spacing w:line="240" w:lineRule="auto"/>
-        <w:ind w:left="1140"/>
-        <w:rPr>
-          <w:rFonts w:ascii="Calibri" w:hAnsi="Calibri" w:cs="Calibri"/>
-          <w:sz w:val="28"/>
-          <w:szCs w:val="28"/>
-        </w:rPr>
-      </w:pPr>
-    </w:p>
-    <w:p>
-      <w:pPr>
-        <w:pStyle w:val="Prrafodelista"/>
-        <w:pBdr>
-          <w:bar w:val="single" w:sz="4" w:color="auto"/>
-        </w:pBdr>
-        <w:spacing w:line="240" w:lineRule="auto"/>
-        <w:ind w:left="1140"/>
-        <w:rPr>
-          <w:rFonts w:ascii="Calibri" w:hAnsi="Calibri" w:cs="Calibri"/>
-          <w:sz w:val="28"/>
-          <w:szCs w:val="28"/>
-        </w:rPr>
-      </w:pPr>
-    </w:p>
-    <w:p>
-      <w:pPr>
-        <w:pStyle w:val="Prrafodelista"/>
-        <w:pBdr>
-          <w:bar w:val="single" w:sz="4" w:color="auto"/>
-        </w:pBdr>
-        <w:spacing w:line="240" w:lineRule="auto"/>
-        <w:ind w:left="1140"/>
-        <w:rPr>
-          <w:rFonts w:ascii="Calibri" w:hAnsi="Calibri" w:cs="Calibri"/>
-          <w:sz w:val="28"/>
-          <w:szCs w:val="28"/>
-        </w:rPr>
-      </w:pPr>
-    </w:p>
-    <w:p>
-      <w:pPr>
-        <w:pStyle w:val="Prrafodelista"/>
-        <w:pBdr>
-          <w:bar w:val="single" w:sz="4" w:color="auto"/>
-        </w:pBdr>
-        <w:spacing w:line="240" w:lineRule="auto"/>
-        <w:ind w:left="1140"/>
-        <w:rPr>
-          <w:rFonts w:ascii="Calibri" w:hAnsi="Calibri" w:cs="Calibri"/>
-          <w:sz w:val="28"/>
-          <w:szCs w:val="28"/>
-        </w:rPr>
-      </w:pPr>
-    </w:p>
-    <w:p>
-      <w:pPr>
-        <w:pStyle w:val="Prrafodelista"/>
-        <w:pBdr>
-          <w:bar w:val="single" w:sz="4" w:color="auto"/>
-        </w:pBdr>
-        <w:spacing w:line="240" w:lineRule="auto"/>
-        <w:ind w:left="1140"/>
-        <w:rPr>
-          <w:rFonts w:ascii="Calibri" w:hAnsi="Calibri" w:cs="Calibri"/>
-          <w:sz w:val="28"/>
-          <w:szCs w:val="28"/>
-        </w:rPr>
-      </w:pPr>
-    </w:p>
-    <w:p>
-      <w:pPr>
-        <w:pStyle w:val="Prrafodelista"/>
-        <w:pBdr>
-          <w:bar w:val="single" w:sz="4" w:color="auto"/>
-        </w:pBdr>
-        <w:spacing w:line="240" w:lineRule="auto"/>
-        <w:ind w:left="1140"/>
-        <w:rPr>
-          <w:rFonts w:ascii="Calibri" w:hAnsi="Calibri" w:cs="Calibri"/>
-          <w:sz w:val="28"/>
-          <w:szCs w:val="28"/>
-        </w:rPr>
-      </w:pPr>
-    </w:p>
-    <w:p>
-      <w:pPr>
-        <w:pStyle w:val="Prrafodelista"/>
-        <w:pBdr>
-          <w:bar w:val="single" w:sz="4" w:color="auto"/>
-        </w:pBdr>
-        <w:spacing w:line="240" w:lineRule="auto"/>
-        <w:ind w:left="1140"/>
-        <w:rPr>
-          <w:rFonts w:ascii="Calibri" w:hAnsi="Calibri" w:cs="Calibri"/>
-          <w:sz w:val="28"/>
-          <w:szCs w:val="28"/>
-        </w:rPr>
-      </w:pPr>
-    </w:p>
-    <w:p>
-      <w:pPr>
-        <w:pStyle w:val="Prrafodelista"/>
-        <w:pBdr>
-          <w:bar w:val="single" w:sz="4" w:color="auto"/>
-        </w:pBdr>
-        <w:spacing w:line="240" w:lineRule="auto"/>
-        <w:ind w:left="1140"/>
-        <w:rPr>
-          <w:rFonts w:ascii="Calibri" w:hAnsi="Calibri" w:cs="Calibri"/>
-          <w:sz w:val="28"/>
-          <w:szCs w:val="28"/>
-        </w:rPr>
-      </w:pPr>
-    </w:p>
-    <w:p>
-      <w:pPr>
-        <w:pStyle w:val="Prrafodelista"/>
-        <w:pBdr>
-          <w:bar w:val="single" w:sz="4" w:color="auto"/>
-        </w:pBdr>
-        <w:spacing w:line="240" w:lineRule="auto"/>
-        <w:ind w:left="1140"/>
-        <w:rPr>
-          <w:rFonts w:ascii="Calibri" w:hAnsi="Calibri" w:cs="Calibri"/>
-          <w:sz w:val="28"/>
-          <w:szCs w:val="28"/>
-        </w:rPr>
-      </w:pPr>
-    </w:p>
-    <w:p>
-      <w:pPr>
-        <w:pStyle w:val="Prrafodelista"/>
-        <w:pBdr>
-          <w:bar w:val="single" w:sz="4" w:color="auto"/>
-        </w:pBdr>
-        <w:spacing w:line="240" w:lineRule="auto"/>
-        <w:ind w:left="1140"/>
-        <w:rPr>
-          <w:rFonts w:ascii="Calibri" w:hAnsi="Calibri" w:cs="Calibri"/>
-          <w:sz w:val="28"/>
-          <w:szCs w:val="28"/>
-        </w:rPr>
-      </w:pPr>
-    </w:p>
-    <w:p>
-      <w:pPr>
-        <w:pStyle w:val="Prrafodelista"/>
-        <w:pBdr>
-          <w:bar w:val="single" w:sz="4" w:color="auto"/>
-        </w:pBdr>
-        <w:spacing w:line="240" w:lineRule="auto"/>
-        <w:ind w:left="1140"/>
-        <w:rPr>
-          <w:rFonts w:ascii="Calibri" w:hAnsi="Calibri" w:cs="Calibri"/>
-          <w:sz w:val="28"/>
-          <w:szCs w:val="28"/>
-        </w:rPr>
-      </w:pPr>
-    </w:p>
-    <w:p>
-      <w:pPr>
-        <w:pStyle w:val="Prrafodelista"/>
-        <w:pBdr>
-          <w:bar w:val="single" w:sz="4" w:color="auto"/>
-        </w:pBdr>
-        <w:spacing w:line="240" w:lineRule="auto"/>
-        <w:ind w:left="1140"/>
-        <w:rPr>
-          <w:rFonts w:ascii="Calibri" w:hAnsi="Calibri" w:cs="Calibri"/>
-          <w:sz w:val="28"/>
-          <w:szCs w:val="28"/>
-        </w:rPr>
-      </w:pPr>
-    </w:p>
-    <w:p>
-      <w:pPr>
-        <w:pStyle w:val="Prrafodelista"/>
-        <w:pBdr>
-          <w:bar w:val="single" w:sz="4" w:color="auto"/>
-        </w:pBdr>
-        <w:spacing w:line="240" w:lineRule="auto"/>
-        <w:ind w:left="1140"/>
-        <w:rPr>
-          <w:rFonts w:ascii="Calibri" w:hAnsi="Calibri" w:cs="Calibri"/>
-          <w:sz w:val="28"/>
-          <w:szCs w:val="28"/>
-        </w:rPr>
-      </w:pPr>
-    </w:p>
-    <w:p>
-      <w:pPr>
-        <w:pStyle w:val="Prrafodelista"/>
-        <w:pBdr>
-          <w:bar w:val="single" w:sz="4" w:color="auto"/>
-        </w:pBdr>
-        <w:spacing w:line="240" w:lineRule="auto"/>
-        <w:ind w:left="0" w:hanging="142"/>
-        <w:rPr>
-          <w:rFonts w:ascii="Calibri" w:hAnsi="Calibri" w:cs="Calibri"/>
-          <w:sz w:val="28"/>
-          <w:szCs w:val="28"/>
-        </w:rPr>
-      </w:pPr>
-      <w:r>
-        <w:rPr>
-          <w:rFonts w:ascii="Calibri" w:hAnsi="Calibri" w:cs="Calibri"/>
-          <w:sz w:val="28"/>
-          <w:szCs w:val="28"/>
-        </w:rPr>
-        <w:t xml:space="preserve">Ejemplo de </w:t>
-      </w:r>
-      <w:proofErr w:type="gramStart"/>
-      <w:r>
-        <w:rPr>
-          <w:rFonts w:ascii="Calibri" w:hAnsi="Calibri" w:cs="Calibri"/>
-          <w:sz w:val="28"/>
-          <w:szCs w:val="28"/>
-        </w:rPr>
-        <w:t>lecturas.txt ,</w:t>
-      </w:r>
-      <w:proofErr w:type="gramEnd"/>
-      <w:r>
-        <w:rPr>
-          <w:rFonts w:ascii="Calibri" w:hAnsi="Calibri" w:cs="Calibri"/>
-          <w:sz w:val="28"/>
-          <w:szCs w:val="28"/>
-        </w:rPr>
-        <w:t xml:space="preserve"> considerando lo pedido en el enunciado. </w:t>
-      </w:r>
-      <w:r>
-        <w:rPr>
-          <w:rFonts w:ascii="Calibri" w:hAnsi="Calibri" w:cs="Calibri"/>
-          <w:sz w:val="28"/>
-          <w:szCs w:val="28"/>
-        </w:rPr>
-        <w:br/>
-      </w:r>
-      <w:r>
-        <w:rPr>
-          <w:rFonts w:ascii="Calibri" w:hAnsi="Calibri" w:cs="Calibri"/>
-          <w:sz w:val="28"/>
-          <w:szCs w:val="28"/>
-        </w:rPr>
-        <w:br/>
-      </w:r>
-      <w:r>
-        <w:rPr>
-          <w:rFonts w:ascii="Calibri" w:hAnsi="Calibri" w:cs="Calibri"/>
-          <w:sz w:val="28"/>
-          <w:szCs w:val="28"/>
-          <w:u w:val="single"/>
-        </w:rPr>
-        <w:t>Grafo</w:t>
-      </w:r>
-    </w:p>
-    <w:p>
-      <w:pPr>
-        <w:pStyle w:val="Prrafodelista"/>
-        <w:pBdr>
-          <w:bar w:val="single" w:sz="4" w:color="auto"/>
-        </w:pBdr>
-        <w:spacing w:line="240" w:lineRule="auto"/>
-        <w:ind w:left="1140"/>
-        <w:rPr>
-          <w:rFonts w:ascii="Calibri" w:hAnsi="Calibri" w:cs="Calibri"/>
-          <w:sz w:val="28"/>
-          <w:szCs w:val="28"/>
-        </w:rPr>
-      </w:pPr>
-      <w:r>
-        <w:rPr>
-          <w:rFonts w:ascii="Calibri" w:hAnsi="Calibri" w:cs="Calibri"/>
+        <w:rPr>
+          <w:rFonts w:ascii="Calibri" w:hAnsi="Calibri" w:cs="Calibri"/>
+          <w:sz w:val="28"/>
+          <w:szCs w:val="28"/>
+        </w:rPr>
+      </w:pPr>
+      <w:r>
+        <w:rPr>
           <w:noProof/>
-          <w:sz w:val="28"/>
-          <w:szCs w:val="28"/>
-        </w:rPr>
+        </w:rPr>
+        <w:lastRenderedPageBreak/>
         <w:drawing>
-          <wp:anchor distT="0" distB="0" distL="114300" distR="114300" simplePos="0" relativeHeight="251658240" behindDoc="1" locked="0" layoutInCell="1" allowOverlap="1" wp14:anchorId="1A9BCF64" wp14:editId="28D0D68A">
+          <wp:anchor distT="0" distB="0" distL="114300" distR="114300" simplePos="0" relativeHeight="251658240" behindDoc="1" locked="0" layoutInCell="1" allowOverlap="1" wp14:anchorId="04FF56EE" wp14:editId="62644F34">
             <wp:simplePos x="0" y="0"/>
-            <wp:positionH relativeFrom="column">
-              <wp:posOffset>-136474</wp:posOffset>
+            <wp:positionH relativeFrom="margin">
+              <wp:align>right</wp:align>
             </wp:positionH>
             <wp:positionV relativeFrom="paragraph">
-              <wp:posOffset>233782</wp:posOffset>
+              <wp:posOffset>824171</wp:posOffset>
             </wp:positionV>
-            <wp:extent cx="5390515" cy="3476625"/>
-            <wp:effectExtent l="0" t="0" r="635" b="9525"/>
-            <wp:wrapTight wrapText="bothSides">
+            <wp:extent cx="5569585" cy="3629025"/>
+            <wp:effectExtent l="0" t="0" r="0" b="9525"/>
+            <wp:wrapThrough wrapText="bothSides">
               <wp:wrapPolygon edited="0">
                 <wp:start x="0" y="0"/>
-                <wp:lineTo x="0" y="21541"/>
-                <wp:lineTo x="21526" y="21541"/>
-                <wp:lineTo x="21526" y="0"/>
+                <wp:lineTo x="0" y="21543"/>
+                <wp:lineTo x="21499" y="21543"/>
+                <wp:lineTo x="21499" y="0"/>
                 <wp:lineTo x="0" y="0"/>
               </wp:wrapPolygon>
-            </wp:wrapTight>
-            <wp:docPr id="1" name="Imagen 1"/>
+            </wp:wrapThrough>
+            <wp:docPr id="6" name="Imagen 6"/>
             <wp:cNvGraphicFramePr>
               <a:graphicFrameLocks xmlns:a="http://schemas.openxmlformats.org/drawingml/2006/main" noChangeAspect="1"/>
             </wp:cNvGraphicFramePr>
@@ -1489,7 +1209,7 @@
               <a:graphicData uri="http://schemas.openxmlformats.org/drawingml/2006/picture">
                 <pic:pic xmlns:pic="http://schemas.openxmlformats.org/drawingml/2006/picture">
                   <pic:nvPicPr>
-                    <pic:cNvPr id="0" name="Picture 1"/>
+                    <pic:cNvPr id="0" name="Picture 2"/>
                     <pic:cNvPicPr>
                       <a:picLocks noChangeAspect="1" noChangeArrowheads="1"/>
                     </pic:cNvPicPr>
@@ -1510,7 +1230,7 @@
                   <pic:spPr bwMode="auto">
                     <a:xfrm>
                       <a:off x="0" y="0"/>
-                      <a:ext cx="5390515" cy="3476625"/>
+                      <a:ext cx="5569585" cy="3629025"/>
                     </a:xfrm>
                     <a:prstGeom prst="rect">
                       <a:avLst/>
@@ -1526,38 +1246,75 @@
           </wp:anchor>
         </w:drawing>
       </w:r>
-    </w:p>
-    <w:p>
-      <w:pPr>
-        <w:pStyle w:val="Prrafodelista"/>
-        <w:pBdr>
-          <w:bar w:val="single" w:sz="4" w:color="auto"/>
-        </w:pBdr>
-        <w:spacing w:line="240" w:lineRule="auto"/>
-        <w:ind w:left="1140"/>
-        <w:rPr>
-          <w:rFonts w:ascii="Calibri" w:hAnsi="Calibri" w:cs="Calibri"/>
-          <w:sz w:val="28"/>
-          <w:szCs w:val="28"/>
-        </w:rPr>
-      </w:pPr>
-    </w:p>
-    <w:p>
-      <w:pPr>
+      <w:r>
+        <w:rPr>
+          <w:rFonts w:ascii="Calibri" w:hAnsi="Calibri" w:cs="Calibri"/>
+          <w:sz w:val="28"/>
+          <w:szCs w:val="28"/>
+        </w:rPr>
+        <w:t xml:space="preserve">Ejemplo de </w:t>
+      </w:r>
+      <w:proofErr w:type="gramStart"/>
+      <w:r>
+        <w:rPr>
+          <w:rFonts w:ascii="Calibri" w:hAnsi="Calibri" w:cs="Calibri"/>
+          <w:sz w:val="28"/>
+          <w:szCs w:val="28"/>
+        </w:rPr>
+        <w:t>lecturas.txt ,</w:t>
+      </w:r>
+      <w:proofErr w:type="gramEnd"/>
+      <w:r>
+        <w:rPr>
+          <w:rFonts w:ascii="Calibri" w:hAnsi="Calibri" w:cs="Calibri"/>
+          <w:sz w:val="28"/>
+          <w:szCs w:val="28"/>
+        </w:rPr>
+        <w:t xml:space="preserve"> considerando lo pedido en el enunciado. </w:t>
+      </w:r>
+      <w:r>
+        <w:rPr>
+          <w:rFonts w:ascii="Calibri" w:hAnsi="Calibri" w:cs="Calibri"/>
+          <w:sz w:val="28"/>
+          <w:szCs w:val="28"/>
+        </w:rPr>
+        <w:br/>
+      </w:r>
+      <w:r>
+        <w:rPr>
+          <w:rFonts w:ascii="Calibri" w:hAnsi="Calibri" w:cs="Calibri"/>
+          <w:sz w:val="28"/>
+          <w:szCs w:val="28"/>
+        </w:rPr>
+        <w:br/>
+      </w:r>
+      <w:r>
         <w:rPr>
           <w:rFonts w:ascii="Calibri" w:hAnsi="Calibri" w:cs="Calibri"/>
           <w:sz w:val="28"/>
           <w:szCs w:val="28"/>
           <w:u w:val="single"/>
         </w:rPr>
-      </w:pPr>
-      <w:r>
+        <w:t>Grafo</w:t>
+      </w:r>
+    </w:p>
+    <w:p>
+      <w:pPr>
+        <w:jc w:val="center"/>
         <w:rPr>
           <w:rFonts w:ascii="Calibri" w:hAnsi="Calibri" w:cs="Calibri"/>
           <w:sz w:val="28"/>
           <w:szCs w:val="28"/>
           <w:u w:val="single"/>
         </w:rPr>
+      </w:pPr>
+      <w:r>
+        <w:rPr>
+          <w:rFonts w:ascii="Calibri" w:hAnsi="Calibri" w:cs="Calibri"/>
+          <w:sz w:val="28"/>
+          <w:szCs w:val="28"/>
+          <w:u w:val="single"/>
+        </w:rPr>
         <w:t>Árbol de expansión mínima</w:t>
       </w:r>
     </w:p>
@@ -1578,10 +1335,10 @@
           <w:szCs w:val="28"/>
         </w:rPr>
         <w:drawing>
-          <wp:inline distT="0" distB="0" distL="0" distR="0" wp14:anchorId="6769C0AA" wp14:editId="7B753B4C">
-            <wp:extent cx="4056767" cy="2984601"/>
-            <wp:effectExtent l="0" t="0" r="1270" b="6350"/>
-            <wp:docPr id="2" name="Imagen 2"/>
+          <wp:inline distT="0" distB="0" distL="0" distR="0" wp14:anchorId="6668057C" wp14:editId="7766AF42">
+            <wp:extent cx="4784651" cy="3456832"/>
+            <wp:effectExtent l="0" t="0" r="0" b="0"/>
+            <wp:docPr id="5" name="Imagen 5"/>
             <wp:cNvGraphicFramePr>
               <a:graphicFrameLocks xmlns:a="http://schemas.openxmlformats.org/drawingml/2006/main" noChangeAspect="1"/>
             </wp:cNvGraphicFramePr>
@@ -1589,7 +1346,7 @@
               <a:graphicData uri="http://schemas.openxmlformats.org/drawingml/2006/picture">
                 <pic:pic xmlns:pic="http://schemas.openxmlformats.org/drawingml/2006/picture">
                   <pic:nvPicPr>
-                    <pic:cNvPr id="0" name="Picture 2"/>
+                    <pic:cNvPr id="0" name="Picture 1"/>
                     <pic:cNvPicPr>
                       <a:picLocks noChangeAspect="1" noChangeArrowheads="1"/>
                     </pic:cNvPicPr>
@@ -1610,7 +1367,7 @@
                   <pic:spPr bwMode="auto">
                     <a:xfrm>
                       <a:off x="0" y="0"/>
-                      <a:ext cx="4058950" cy="2986207"/>
+                      <a:ext cx="4789088" cy="3460037"/>
                     </a:xfrm>
                     <a:prstGeom prst="rect">
                       <a:avLst/>
@@ -1634,16 +1391,29 @@
           <w:rFonts w:ascii="Calibri" w:hAnsi="Calibri" w:cs="Calibri"/>
           <w:sz w:val="28"/>
           <w:szCs w:val="28"/>
-        </w:rPr>
-      </w:pPr>
-      <w:r>
-        <w:rPr>
-          <w:rFonts w:ascii="Calibri" w:hAnsi="Calibri" w:cs="Calibri"/>
-          <w:sz w:val="28"/>
-          <w:szCs w:val="28"/>
+          <w:u w:val="single"/>
+        </w:rPr>
+      </w:pPr>
+    </w:p>
+    <w:p>
+      <w:pPr>
+        <w:jc w:val="center"/>
+        <w:rPr>
+          <w:rFonts w:ascii="Calibri" w:hAnsi="Calibri" w:cs="Calibri"/>
+          <w:sz w:val="28"/>
+          <w:szCs w:val="28"/>
+          <w:u w:val="single"/>
+        </w:rPr>
+      </w:pPr>
+      <w:r>
+        <w:rPr>
+          <w:rFonts w:ascii="Calibri" w:hAnsi="Calibri" w:cs="Calibri"/>
+          <w:sz w:val="28"/>
+          <w:szCs w:val="28"/>
+          <w:u w:val="single"/>
         </w:rPr>
         <w:lastRenderedPageBreak/>
-        <w:t xml:space="preserve">Matriz de adyacencia </w:t>
+        <w:t>Matriz de adyacencia</w:t>
       </w:r>
     </w:p>
     <w:p>
@@ -1653,138 +1423,719 @@
           <w:rFonts w:ascii="Calibri" w:hAnsi="Calibri" w:cs="Calibri"/>
           <w:sz w:val="28"/>
           <w:szCs w:val="28"/>
-        </w:rPr>
-      </w:pPr>
-      <w:r>
-        <w:rPr>
-          <w:rFonts w:ascii="Calibri" w:hAnsi="Calibri" w:cs="Calibri"/>
-          <w:noProof/>
-          <w:sz w:val="28"/>
-          <w:szCs w:val="28"/>
-        </w:rPr>
-        <w:drawing>
-          <wp:inline distT="0" distB="0" distL="0" distR="0" wp14:anchorId="3CDC998B" wp14:editId="68E65B94">
-            <wp:extent cx="4412615" cy="2105025"/>
-            <wp:effectExtent l="0" t="0" r="6985" b="9525"/>
-            <wp:docPr id="4" name="Imagen 4"/>
-            <wp:cNvGraphicFramePr>
-              <a:graphicFrameLocks xmlns:a="http://schemas.openxmlformats.org/drawingml/2006/main" noChangeAspect="1"/>
-            </wp:cNvGraphicFramePr>
-            <a:graphic xmlns:a="http://schemas.openxmlformats.org/drawingml/2006/main">
-              <a:graphicData uri="http://schemas.openxmlformats.org/drawingml/2006/picture">
-                <pic:pic xmlns:pic="http://schemas.openxmlformats.org/drawingml/2006/picture">
-                  <pic:nvPicPr>
-                    <pic:cNvPr id="0" name="Picture 4"/>
-                    <pic:cNvPicPr>
-                      <a:picLocks noChangeAspect="1" noChangeArrowheads="1"/>
-                    </pic:cNvPicPr>
-                  </pic:nvPicPr>
-                  <pic:blipFill>
-                    <a:blip r:embed="rId8">
-                      <a:extLst>
-                        <a:ext uri="{28A0092B-C50C-407E-A947-70E740481C1C}">
-                          <a14:useLocalDpi xmlns:a14="http://schemas.microsoft.com/office/drawing/2010/main" val="0"/>
-                        </a:ext>
-                      </a:extLst>
-                    </a:blip>
-                    <a:srcRect/>
-                    <a:stretch>
-                      <a:fillRect/>
-                    </a:stretch>
-                  </pic:blipFill>
-                  <pic:spPr bwMode="auto">
-                    <a:xfrm>
-                      <a:off x="0" y="0"/>
-                      <a:ext cx="4412615" cy="2105025"/>
-                    </a:xfrm>
-                    <a:prstGeom prst="rect">
-                      <a:avLst/>
-                    </a:prstGeom>
-                    <a:noFill/>
-                    <a:ln>
-                      <a:noFill/>
-                    </a:ln>
-                  </pic:spPr>
-                </pic:pic>
-              </a:graphicData>
-            </a:graphic>
-          </wp:inline>
-        </w:drawing>
-      </w:r>
+          <w:u w:val="single"/>
+        </w:rPr>
+      </w:pPr>
     </w:p>
     <w:p>
       <w:pPr>
         <w:jc w:val="center"/>
         <w:rPr>
-          <w:rFonts w:ascii="Calibri" w:hAnsi="Calibri" w:cs="Calibri"/>
-          <w:sz w:val="28"/>
-          <w:szCs w:val="28"/>
-        </w:rPr>
-      </w:pPr>
-      <w:r>
-        <w:rPr>
-          <w:rFonts w:ascii="Calibri" w:hAnsi="Calibri" w:cs="Calibri"/>
-          <w:sz w:val="28"/>
-          <w:szCs w:val="28"/>
-        </w:rPr>
-        <w:t xml:space="preserve">Resultado </w:t>
-      </w:r>
-      <w:r>
-        <w:rPr>
-          <w:rFonts w:ascii="Calibri" w:hAnsi="Calibri" w:cs="Calibri"/>
-          <w:noProof/>
-          <w:sz w:val="28"/>
-          <w:szCs w:val="28"/>
-        </w:rPr>
-        <w:drawing>
-          <wp:inline distT="0" distB="0" distL="0" distR="0" wp14:anchorId="37EFB12C" wp14:editId="12278192">
-            <wp:extent cx="5390515" cy="1839595"/>
-            <wp:effectExtent l="0" t="0" r="635" b="8255"/>
-            <wp:docPr id="3" name="Imagen 3"/>
-            <wp:cNvGraphicFramePr>
-              <a:graphicFrameLocks xmlns:a="http://schemas.openxmlformats.org/drawingml/2006/main" noChangeAspect="1"/>
-            </wp:cNvGraphicFramePr>
-            <a:graphic xmlns:a="http://schemas.openxmlformats.org/drawingml/2006/main">
-              <a:graphicData uri="http://schemas.openxmlformats.org/drawingml/2006/picture">
-                <pic:pic xmlns:pic="http://schemas.openxmlformats.org/drawingml/2006/picture">
-                  <pic:nvPicPr>
-                    <pic:cNvPr id="0" name="Picture 3"/>
-                    <pic:cNvPicPr>
-                      <a:picLocks noChangeAspect="1" noChangeArrowheads="1"/>
-                    </pic:cNvPicPr>
-                  </pic:nvPicPr>
-                  <pic:blipFill>
-                    <a:blip r:embed="rId9">
-                      <a:extLst>
-                        <a:ext uri="{28A0092B-C50C-407E-A947-70E740481C1C}">
-                          <a14:useLocalDpi xmlns:a14="http://schemas.microsoft.com/office/drawing/2010/main" val="0"/>
-                        </a:ext>
-                      </a:extLst>
-                    </a:blip>
-                    <a:srcRect/>
-                    <a:stretch>
-                      <a:fillRect/>
-                    </a:stretch>
-                  </pic:blipFill>
-                  <pic:spPr bwMode="auto">
-                    <a:xfrm>
-                      <a:off x="0" y="0"/>
-                      <a:ext cx="5390515" cy="1839595"/>
-                    </a:xfrm>
-                    <a:prstGeom prst="rect">
-                      <a:avLst/>
-                    </a:prstGeom>
-                    <a:noFill/>
-                    <a:ln>
-                      <a:noFill/>
-                    </a:ln>
-                  </pic:spPr>
-                </pic:pic>
-              </a:graphicData>
-            </a:graphic>
-          </wp:inline>
-        </w:drawing>
-      </w:r>
+          <w:rFonts w:ascii="Calibri" w:eastAsiaTheme="minorEastAsia" w:hAnsi="Calibri" w:cs="Calibri"/>
+          <w:sz w:val="28"/>
+          <w:szCs w:val="28"/>
+        </w:rPr>
+      </w:pPr>
+      <m:oMathPara>
+        <m:oMath>
+          <m:r>
+            <w:rPr>
+              <w:rFonts w:ascii="Cambria Math" w:hAnsi="Cambria Math" w:cs="Calibri"/>
+              <w:sz w:val="28"/>
+              <w:szCs w:val="28"/>
+            </w:rPr>
+            <m:t>Lista de vertices=[1, 2, 3, 4, 5, 6, 7]</m:t>
+          </m:r>
+        </m:oMath>
+      </m:oMathPara>
+    </w:p>
+    <w:p>
+      <w:pPr>
+        <w:jc w:val="center"/>
+        <w:rPr>
+          <w:rFonts w:ascii="Calibri" w:hAnsi="Calibri" w:cs="Calibri"/>
+          <w:sz w:val="28"/>
+          <w:szCs w:val="28"/>
+        </w:rPr>
+      </w:pPr>
+    </w:p>
+    <w:p>
+      <w:pPr>
+        <w:jc w:val="center"/>
+        <w:rPr>
+          <w:rFonts w:ascii="Calibri" w:eastAsiaTheme="minorEastAsia" w:hAnsi="Calibri" w:cs="Calibri"/>
+          <w:color w:val="555555"/>
+          <w:sz w:val="28"/>
+          <w:szCs w:val="28"/>
+          <w:shd w:val="clear" w:color="auto" w:fill="F3F3F3"/>
+        </w:rPr>
+      </w:pPr>
+      <m:oMathPara>
+        <m:oMath>
+          <m:d>
+            <m:dPr>
+              <m:begChr m:val="["/>
+              <m:endChr m:val="]"/>
+              <m:ctrlPr>
+                <w:rPr>
+                  <w:rFonts w:ascii="Cambria Math" w:hAnsi="Cambria Math"/>
+                  <w:i/>
+                  <w:color w:val="555555"/>
+                  <w:sz w:val="28"/>
+                  <w:szCs w:val="28"/>
+                  <w:shd w:val="clear" w:color="auto" w:fill="F3F3F3"/>
+                </w:rPr>
+              </m:ctrlPr>
+            </m:dPr>
+            <m:e>
+              <m:m>
+                <m:mPr>
+                  <m:mcs>
+                    <m:mc>
+                      <m:mcPr>
+                        <m:count m:val="7"/>
+                        <m:mcJc m:val="center"/>
+                      </m:mcPr>
+                    </m:mc>
+                  </m:mcs>
+                  <m:ctrlPr>
+                    <w:rPr>
+                      <w:rFonts w:ascii="Cambria Math" w:hAnsi="Cambria Math"/>
+                      <w:i/>
+                      <w:color w:val="555555"/>
+                      <w:sz w:val="28"/>
+                      <w:szCs w:val="28"/>
+                      <w:shd w:val="clear" w:color="auto" w:fill="F3F3F3"/>
+                    </w:rPr>
+                  </m:ctrlPr>
+                </m:mPr>
+                <m:mr>
+                  <m:e>
+                    <m:r>
+                      <w:rPr>
+                        <w:rFonts w:ascii="Cambria Math" w:hAnsi="Cambria Math"/>
+                        <w:color w:val="555555"/>
+                        <w:sz w:val="28"/>
+                        <w:szCs w:val="28"/>
+                        <w:shd w:val="clear" w:color="auto" w:fill="F3F3F3"/>
+                      </w:rPr>
+                      <m:t>0</m:t>
+                    </m:r>
+                  </m:e>
+                  <m:e>
+                    <m:r>
+                      <w:rPr>
+                        <w:rFonts w:ascii="Cambria Math" w:hAnsi="Cambria Math"/>
+                        <w:color w:val="555555"/>
+                        <w:sz w:val="28"/>
+                        <w:szCs w:val="28"/>
+                        <w:shd w:val="clear" w:color="auto" w:fill="F3F3F3"/>
+                      </w:rPr>
+                      <m:t>5</m:t>
+                    </m:r>
+                  </m:e>
+                  <m:e>
+                    <m:r>
+                      <w:rPr>
+                        <w:rFonts w:ascii="Cambria Math" w:hAnsi="Cambria Math"/>
+                        <w:color w:val="555555"/>
+                        <w:sz w:val="28"/>
+                        <w:szCs w:val="28"/>
+                        <w:shd w:val="clear" w:color="auto" w:fill="F3F3F3"/>
+                      </w:rPr>
+                      <m:t>1</m:t>
+                    </m:r>
+                  </m:e>
+                  <m:e>
+                    <m:r>
+                      <w:rPr>
+                        <w:rFonts w:ascii="Cambria Math" w:hAnsi="Cambria Math"/>
+                        <w:color w:val="555555"/>
+                        <w:sz w:val="28"/>
+                        <w:szCs w:val="28"/>
+                        <w:shd w:val="clear" w:color="auto" w:fill="F3F3F3"/>
+                      </w:rPr>
+                      <m:t>0</m:t>
+                    </m:r>
+                  </m:e>
+                  <m:e>
+                    <m:r>
+                      <w:rPr>
+                        <w:rFonts w:ascii="Cambria Math" w:hAnsi="Cambria Math"/>
+                        <w:color w:val="555555"/>
+                        <w:sz w:val="28"/>
+                        <w:szCs w:val="28"/>
+                        <w:shd w:val="clear" w:color="auto" w:fill="F3F3F3"/>
+                      </w:rPr>
+                      <m:t>5</m:t>
+                    </m:r>
+                  </m:e>
+                  <m:e>
+                    <m:r>
+                      <w:rPr>
+                        <w:rFonts w:ascii="Cambria Math" w:hAnsi="Cambria Math"/>
+                        <w:color w:val="555555"/>
+                        <w:sz w:val="28"/>
+                        <w:szCs w:val="28"/>
+                        <w:shd w:val="clear" w:color="auto" w:fill="F3F3F3"/>
+                      </w:rPr>
+                      <m:t>5</m:t>
+                    </m:r>
+                  </m:e>
+                  <m:e>
+                    <m:r>
+                      <w:rPr>
+                        <w:rFonts w:ascii="Cambria Math" w:hAnsi="Cambria Math"/>
+                        <w:color w:val="555555"/>
+                        <w:sz w:val="28"/>
+                        <w:szCs w:val="28"/>
+                        <w:shd w:val="clear" w:color="auto" w:fill="F3F3F3"/>
+                      </w:rPr>
+                      <m:t>20</m:t>
+                    </m:r>
+                  </m:e>
+                </m:mr>
+                <m:mr>
+                  <m:e>
+                    <m:r>
+                      <w:rPr>
+                        <w:rFonts w:ascii="Cambria Math" w:hAnsi="Cambria Math"/>
+                        <w:color w:val="555555"/>
+                        <w:sz w:val="28"/>
+                        <w:szCs w:val="28"/>
+                        <w:shd w:val="clear" w:color="auto" w:fill="F3F3F3"/>
+                      </w:rPr>
+                      <m:t>5</m:t>
+                    </m:r>
+                  </m:e>
+                  <m:e>
+                    <m:r>
+                      <w:rPr>
+                        <w:rFonts w:ascii="Cambria Math" w:hAnsi="Cambria Math"/>
+                        <w:color w:val="555555"/>
+                        <w:sz w:val="28"/>
+                        <w:szCs w:val="28"/>
+                        <w:shd w:val="clear" w:color="auto" w:fill="F3F3F3"/>
+                      </w:rPr>
+                      <m:t>0</m:t>
+                    </m:r>
+                  </m:e>
+                  <m:e>
+                    <m:r>
+                      <w:rPr>
+                        <w:rFonts w:ascii="Cambria Math" w:hAnsi="Cambria Math"/>
+                        <w:color w:val="555555"/>
+                        <w:sz w:val="28"/>
+                        <w:szCs w:val="28"/>
+                        <w:shd w:val="clear" w:color="auto" w:fill="F3F3F3"/>
+                      </w:rPr>
+                      <m:t>5</m:t>
+                    </m:r>
+                  </m:e>
+                  <m:e>
+                    <m:r>
+                      <w:rPr>
+                        <w:rFonts w:ascii="Cambria Math" w:hAnsi="Cambria Math"/>
+                        <w:color w:val="555555"/>
+                        <w:sz w:val="28"/>
+                        <w:szCs w:val="28"/>
+                        <w:shd w:val="clear" w:color="auto" w:fill="F3F3F3"/>
+                      </w:rPr>
+                      <m:t>10</m:t>
+                    </m:r>
+                  </m:e>
+                  <m:e>
+                    <m:r>
+                      <w:rPr>
+                        <w:rFonts w:ascii="Cambria Math" w:hAnsi="Cambria Math"/>
+                        <w:color w:val="555555"/>
+                        <w:sz w:val="28"/>
+                        <w:szCs w:val="28"/>
+                        <w:shd w:val="clear" w:color="auto" w:fill="F3F3F3"/>
+                      </w:rPr>
+                      <m:t>30</m:t>
+                    </m:r>
+                  </m:e>
+                  <m:e>
+                    <m:r>
+                      <w:rPr>
+                        <w:rFonts w:ascii="Cambria Math" w:hAnsi="Cambria Math"/>
+                        <w:color w:val="555555"/>
+                        <w:sz w:val="28"/>
+                        <w:szCs w:val="28"/>
+                        <w:shd w:val="clear" w:color="auto" w:fill="F3F3F3"/>
+                      </w:rPr>
+                      <m:t>30</m:t>
+                    </m:r>
+                  </m:e>
+                  <m:e>
+                    <m:r>
+                      <w:rPr>
+                        <w:rFonts w:ascii="Cambria Math" w:hAnsi="Cambria Math"/>
+                        <w:color w:val="555555"/>
+                        <w:sz w:val="28"/>
+                        <w:szCs w:val="28"/>
+                        <w:shd w:val="clear" w:color="auto" w:fill="F3F3F3"/>
+                      </w:rPr>
+                      <m:t>60</m:t>
+                    </m:r>
+                  </m:e>
+                </m:mr>
+                <m:mr>
+                  <m:e>
+                    <m:r>
+                      <w:rPr>
+                        <w:rFonts w:ascii="Cambria Math" w:hAnsi="Cambria Math"/>
+                        <w:color w:val="555555"/>
+                        <w:sz w:val="28"/>
+                        <w:szCs w:val="28"/>
+                        <w:shd w:val="clear" w:color="auto" w:fill="F3F3F3"/>
+                      </w:rPr>
+                      <m:t>1</m:t>
+                    </m:r>
+                  </m:e>
+                  <m:e>
+                    <m:r>
+                      <w:rPr>
+                        <w:rFonts w:ascii="Cambria Math" w:hAnsi="Cambria Math"/>
+                        <w:color w:val="555555"/>
+                        <w:sz w:val="28"/>
+                        <w:szCs w:val="28"/>
+                        <w:shd w:val="clear" w:color="auto" w:fill="F3F3F3"/>
+                      </w:rPr>
+                      <m:t>5</m:t>
+                    </m:r>
+                  </m:e>
+                  <m:e>
+                    <m:r>
+                      <w:rPr>
+                        <w:rFonts w:ascii="Cambria Math" w:hAnsi="Cambria Math"/>
+                        <w:color w:val="555555"/>
+                        <w:sz w:val="28"/>
+                        <w:szCs w:val="28"/>
+                        <w:shd w:val="clear" w:color="auto" w:fill="F3F3F3"/>
+                      </w:rPr>
+                      <m:t>0</m:t>
+                    </m:r>
+                  </m:e>
+                  <m:e>
+                    <m:r>
+                      <w:rPr>
+                        <w:rFonts w:ascii="Cambria Math" w:hAnsi="Cambria Math"/>
+                        <w:color w:val="555555"/>
+                        <w:sz w:val="28"/>
+                        <w:szCs w:val="28"/>
+                        <w:shd w:val="clear" w:color="auto" w:fill="F3F3F3"/>
+                      </w:rPr>
+                      <m:t>0</m:t>
+                    </m:r>
+                  </m:e>
+                  <m:e>
+                    <m:r>
+                      <w:rPr>
+                        <w:rFonts w:ascii="Cambria Math" w:hAnsi="Cambria Math"/>
+                        <w:color w:val="555555"/>
+                        <w:sz w:val="28"/>
+                        <w:szCs w:val="28"/>
+                        <w:shd w:val="clear" w:color="auto" w:fill="F3F3F3"/>
+                      </w:rPr>
+                      <m:t>5</m:t>
+                    </m:r>
+                  </m:e>
+                  <m:e>
+                    <m:r>
+                      <w:rPr>
+                        <w:rFonts w:ascii="Cambria Math" w:hAnsi="Cambria Math"/>
+                        <w:color w:val="555555"/>
+                        <w:sz w:val="28"/>
+                        <w:szCs w:val="28"/>
+                        <w:shd w:val="clear" w:color="auto" w:fill="F3F3F3"/>
+                      </w:rPr>
+                      <m:t>5</m:t>
+                    </m:r>
+                  </m:e>
+                  <m:e>
+                    <m:r>
+                      <w:rPr>
+                        <w:rFonts w:ascii="Cambria Math" w:hAnsi="Cambria Math"/>
+                        <w:color w:val="555555"/>
+                        <w:sz w:val="28"/>
+                        <w:szCs w:val="28"/>
+                        <w:shd w:val="clear" w:color="auto" w:fill="F3F3F3"/>
+                      </w:rPr>
+                      <m:t>2</m:t>
+                    </m:r>
+                    <m:r>
+                      <w:rPr>
+                        <w:rFonts w:ascii="Cambria Math" w:hAnsi="Cambria Math"/>
+                        <w:color w:val="555555"/>
+                        <w:sz w:val="28"/>
+                        <w:szCs w:val="28"/>
+                        <w:shd w:val="clear" w:color="auto" w:fill="F3F3F3"/>
+                      </w:rPr>
+                      <m:t>0</m:t>
+                    </m:r>
+                  </m:e>
+                </m:mr>
+                <m:mr>
+                  <m:e>
+                    <m:r>
+                      <w:rPr>
+                        <w:rFonts w:ascii="Cambria Math" w:hAnsi="Cambria Math"/>
+                        <w:color w:val="555555"/>
+                        <w:sz w:val="28"/>
+                        <w:szCs w:val="28"/>
+                        <w:shd w:val="clear" w:color="auto" w:fill="F3F3F3"/>
+                      </w:rPr>
+                      <m:t>0</m:t>
+                    </m:r>
+                  </m:e>
+                  <m:e>
+                    <m:r>
+                      <w:rPr>
+                        <w:rFonts w:ascii="Cambria Math" w:hAnsi="Cambria Math"/>
+                        <w:color w:val="555555"/>
+                        <w:sz w:val="28"/>
+                        <w:szCs w:val="28"/>
+                        <w:shd w:val="clear" w:color="auto" w:fill="F3F3F3"/>
+                      </w:rPr>
+                      <m:t>10</m:t>
+                    </m:r>
+                  </m:e>
+                  <m:e>
+                    <m:r>
+                      <w:rPr>
+                        <w:rFonts w:ascii="Cambria Math" w:hAnsi="Cambria Math"/>
+                        <w:color w:val="555555"/>
+                        <w:sz w:val="28"/>
+                        <w:szCs w:val="28"/>
+                        <w:shd w:val="clear" w:color="auto" w:fill="F3F3F3"/>
+                      </w:rPr>
+                      <m:t>0</m:t>
+                    </m:r>
+                  </m:e>
+                  <m:e>
+                    <m:r>
+                      <w:rPr>
+                        <w:rFonts w:ascii="Cambria Math" w:hAnsi="Cambria Math"/>
+                        <w:color w:val="555555"/>
+                        <w:sz w:val="28"/>
+                        <w:szCs w:val="28"/>
+                        <w:shd w:val="clear" w:color="auto" w:fill="F3F3F3"/>
+                      </w:rPr>
+                      <m:t>0</m:t>
+                    </m:r>
+                  </m:e>
+                  <m:e>
+                    <m:r>
+                      <w:rPr>
+                        <w:rFonts w:ascii="Cambria Math" w:hAnsi="Cambria Math"/>
+                        <w:color w:val="555555"/>
+                        <w:sz w:val="28"/>
+                        <w:szCs w:val="28"/>
+                        <w:shd w:val="clear" w:color="auto" w:fill="F3F3F3"/>
+                      </w:rPr>
+                      <m:t>10</m:t>
+                    </m:r>
+                  </m:e>
+                  <m:e>
+                    <m:r>
+                      <w:rPr>
+                        <w:rFonts w:ascii="Cambria Math" w:hAnsi="Cambria Math"/>
+                        <w:color w:val="555555"/>
+                        <w:sz w:val="28"/>
+                        <w:szCs w:val="28"/>
+                        <w:shd w:val="clear" w:color="auto" w:fill="F3F3F3"/>
+                      </w:rPr>
+                      <m:t>10</m:t>
+                    </m:r>
+                  </m:e>
+                  <m:e>
+                    <m:r>
+                      <w:rPr>
+                        <w:rFonts w:ascii="Cambria Math" w:hAnsi="Cambria Math"/>
+                        <w:color w:val="555555"/>
+                        <w:sz w:val="28"/>
+                        <w:szCs w:val="28"/>
+                        <w:shd w:val="clear" w:color="auto" w:fill="F3F3F3"/>
+                      </w:rPr>
+                      <m:t>15</m:t>
+                    </m:r>
+                  </m:e>
+                </m:mr>
+                <m:mr>
+                  <m:e>
+                    <m:r>
+                      <w:rPr>
+                        <w:rFonts w:ascii="Cambria Math" w:hAnsi="Cambria Math"/>
+                        <w:color w:val="555555"/>
+                        <w:sz w:val="28"/>
+                        <w:szCs w:val="28"/>
+                        <w:shd w:val="clear" w:color="auto" w:fill="F3F3F3"/>
+                      </w:rPr>
+                      <m:t>5</m:t>
+                    </m:r>
+                  </m:e>
+                  <m:e>
+                    <m:r>
+                      <w:rPr>
+                        <w:rFonts w:ascii="Cambria Math" w:hAnsi="Cambria Math"/>
+                        <w:color w:val="555555"/>
+                        <w:sz w:val="28"/>
+                        <w:szCs w:val="28"/>
+                        <w:shd w:val="clear" w:color="auto" w:fill="F3F3F3"/>
+                      </w:rPr>
+                      <m:t>30</m:t>
+                    </m:r>
+                  </m:e>
+                  <m:e>
+                    <m:r>
+                      <w:rPr>
+                        <w:rFonts w:ascii="Cambria Math" w:hAnsi="Cambria Math"/>
+                        <w:color w:val="555555"/>
+                        <w:sz w:val="28"/>
+                        <w:szCs w:val="28"/>
+                        <w:shd w:val="clear" w:color="auto" w:fill="F3F3F3"/>
+                      </w:rPr>
+                      <m:t>5</m:t>
+                    </m:r>
+                  </m:e>
+                  <m:e>
+                    <m:r>
+                      <w:rPr>
+                        <w:rFonts w:ascii="Cambria Math" w:hAnsi="Cambria Math"/>
+                        <w:color w:val="555555"/>
+                        <w:sz w:val="28"/>
+                        <w:szCs w:val="28"/>
+                        <w:shd w:val="clear" w:color="auto" w:fill="F3F3F3"/>
+                      </w:rPr>
+                      <m:t>10</m:t>
+                    </m:r>
+                  </m:e>
+                  <m:e>
+                    <m:r>
+                      <w:rPr>
+                        <w:rFonts w:ascii="Cambria Math" w:hAnsi="Cambria Math"/>
+                        <w:color w:val="555555"/>
+                        <w:sz w:val="28"/>
+                        <w:szCs w:val="28"/>
+                        <w:shd w:val="clear" w:color="auto" w:fill="F3F3F3"/>
+                      </w:rPr>
+                      <m:t>0</m:t>
+                    </m:r>
+                  </m:e>
+                  <m:e>
+                    <m:r>
+                      <w:rPr>
+                        <w:rFonts w:ascii="Cambria Math" w:hAnsi="Cambria Math"/>
+                        <w:color w:val="555555"/>
+                        <w:sz w:val="28"/>
+                        <w:szCs w:val="28"/>
+                        <w:shd w:val="clear" w:color="auto" w:fill="F3F3F3"/>
+                      </w:rPr>
+                      <m:t>30</m:t>
+                    </m:r>
+                  </m:e>
+                  <m:e>
+                    <m:r>
+                      <w:rPr>
+                        <w:rFonts w:ascii="Cambria Math" w:hAnsi="Cambria Math"/>
+                        <w:color w:val="555555"/>
+                        <w:sz w:val="28"/>
+                        <w:szCs w:val="28"/>
+                        <w:shd w:val="clear" w:color="auto" w:fill="F3F3F3"/>
+                      </w:rPr>
+                      <m:t>60</m:t>
+                    </m:r>
+                  </m:e>
+                </m:mr>
+                <m:mr>
+                  <m:e>
+                    <m:r>
+                      <w:rPr>
+                        <w:rFonts w:ascii="Cambria Math" w:hAnsi="Cambria Math"/>
+                        <w:color w:val="555555"/>
+                        <w:sz w:val="28"/>
+                        <w:szCs w:val="28"/>
+                        <w:shd w:val="clear" w:color="auto" w:fill="F3F3F3"/>
+                      </w:rPr>
+                      <m:t>5</m:t>
+                    </m:r>
+                  </m:e>
+                  <m:e>
+                    <m:r>
+                      <w:rPr>
+                        <w:rFonts w:ascii="Cambria Math" w:hAnsi="Cambria Math"/>
+                        <w:color w:val="555555"/>
+                        <w:sz w:val="28"/>
+                        <w:szCs w:val="28"/>
+                        <w:shd w:val="clear" w:color="auto" w:fill="F3F3F3"/>
+                      </w:rPr>
+                      <m:t>30</m:t>
+                    </m:r>
+                  </m:e>
+                  <m:e>
+                    <m:r>
+                      <w:rPr>
+                        <w:rFonts w:ascii="Cambria Math" w:hAnsi="Cambria Math"/>
+                        <w:color w:val="555555"/>
+                        <w:sz w:val="28"/>
+                        <w:szCs w:val="28"/>
+                        <w:shd w:val="clear" w:color="auto" w:fill="F3F3F3"/>
+                      </w:rPr>
+                      <m:t>5</m:t>
+                    </m:r>
+                  </m:e>
+                  <m:e>
+                    <m:r>
+                      <w:rPr>
+                        <w:rFonts w:ascii="Cambria Math" w:hAnsi="Cambria Math"/>
+                        <w:color w:val="555555"/>
+                        <w:sz w:val="28"/>
+                        <w:szCs w:val="28"/>
+                        <w:shd w:val="clear" w:color="auto" w:fill="F3F3F3"/>
+                      </w:rPr>
+                      <m:t>10</m:t>
+                    </m:r>
+                  </m:e>
+                  <m:e>
+                    <m:r>
+                      <w:rPr>
+                        <w:rFonts w:ascii="Cambria Math" w:hAnsi="Cambria Math"/>
+                        <w:color w:val="555555"/>
+                        <w:sz w:val="28"/>
+                        <w:szCs w:val="28"/>
+                        <w:shd w:val="clear" w:color="auto" w:fill="F3F3F3"/>
+                      </w:rPr>
+                      <m:t>0</m:t>
+                    </m:r>
+                  </m:e>
+                  <m:e>
+                    <m:r>
+                      <w:rPr>
+                        <w:rFonts w:ascii="Cambria Math" w:hAnsi="Cambria Math"/>
+                        <w:color w:val="555555"/>
+                        <w:sz w:val="28"/>
+                        <w:szCs w:val="28"/>
+                        <w:shd w:val="clear" w:color="auto" w:fill="F3F3F3"/>
+                      </w:rPr>
+                      <m:t>30</m:t>
+                    </m:r>
+                  </m:e>
+                  <m:e>
+                    <m:r>
+                      <w:rPr>
+                        <w:rFonts w:ascii="Cambria Math" w:hAnsi="Cambria Math"/>
+                        <w:color w:val="555555"/>
+                        <w:sz w:val="28"/>
+                        <w:szCs w:val="28"/>
+                        <w:shd w:val="clear" w:color="auto" w:fill="F3F3F3"/>
+                      </w:rPr>
+                      <m:t>60</m:t>
+                    </m:r>
+                  </m:e>
+                </m:mr>
+                <m:mr>
+                  <m:e>
+                    <m:r>
+                      <w:rPr>
+                        <w:rFonts w:ascii="Cambria Math" w:hAnsi="Cambria Math"/>
+                        <w:color w:val="555555"/>
+                        <w:sz w:val="28"/>
+                        <w:szCs w:val="28"/>
+                        <w:shd w:val="clear" w:color="auto" w:fill="F3F3F3"/>
+                      </w:rPr>
+                      <m:t>20</m:t>
+                    </m:r>
+                  </m:e>
+                  <m:e>
+                    <m:r>
+                      <w:rPr>
+                        <w:rFonts w:ascii="Cambria Math" w:hAnsi="Cambria Math"/>
+                        <w:color w:val="555555"/>
+                        <w:sz w:val="28"/>
+                        <w:szCs w:val="28"/>
+                        <w:shd w:val="clear" w:color="auto" w:fill="F3F3F3"/>
+                      </w:rPr>
+                      <m:t>60</m:t>
+                    </m:r>
+                  </m:e>
+                  <m:e>
+                    <m:r>
+                      <w:rPr>
+                        <w:rFonts w:ascii="Cambria Math" w:hAnsi="Cambria Math"/>
+                        <w:color w:val="555555"/>
+                        <w:sz w:val="28"/>
+                        <w:szCs w:val="28"/>
+                        <w:shd w:val="clear" w:color="auto" w:fill="F3F3F3"/>
+                      </w:rPr>
+                      <m:t>20</m:t>
+                    </m:r>
+                  </m:e>
+                  <m:e>
+                    <m:r>
+                      <w:rPr>
+                        <w:rFonts w:ascii="Cambria Math" w:hAnsi="Cambria Math"/>
+                        <w:color w:val="555555"/>
+                        <w:sz w:val="28"/>
+                        <w:szCs w:val="28"/>
+                        <w:shd w:val="clear" w:color="auto" w:fill="F3F3F3"/>
+                      </w:rPr>
+                      <m:t>15</m:t>
+                    </m:r>
+                  </m:e>
+                  <m:e>
+                    <m:r>
+                      <w:rPr>
+                        <w:rFonts w:ascii="Cambria Math" w:hAnsi="Cambria Math"/>
+                        <w:color w:val="555555"/>
+                        <w:sz w:val="28"/>
+                        <w:szCs w:val="28"/>
+                        <w:shd w:val="clear" w:color="auto" w:fill="F3F3F3"/>
+                      </w:rPr>
+                      <m:t>60</m:t>
+                    </m:r>
+                  </m:e>
+                  <m:e>
+                    <m:r>
+                      <w:rPr>
+                        <w:rFonts w:ascii="Cambria Math" w:hAnsi="Cambria Math"/>
+                        <w:color w:val="555555"/>
+                        <w:sz w:val="28"/>
+                        <w:szCs w:val="28"/>
+                        <w:shd w:val="clear" w:color="auto" w:fill="F3F3F3"/>
+                      </w:rPr>
+                      <m:t>60</m:t>
+                    </m:r>
+                  </m:e>
+                  <m:e>
+                    <m:r>
+                      <w:rPr>
+                        <w:rFonts w:ascii="Cambria Math" w:hAnsi="Cambria Math"/>
+                        <w:color w:val="555555"/>
+                        <w:sz w:val="28"/>
+                        <w:szCs w:val="28"/>
+                        <w:shd w:val="clear" w:color="auto" w:fill="F3F3F3"/>
+                      </w:rPr>
+                      <m:t>0</m:t>
+                    </m:r>
+                  </m:e>
+                </m:mr>
+              </m:m>
+            </m:e>
+          </m:d>
+        </m:oMath>
+      </m:oMathPara>
+    </w:p>
+    <w:p>
+      <w:pPr>
+        <w:jc w:val="center"/>
+        <w:rPr>
+          <w:rFonts w:ascii="Calibri" w:eastAsiaTheme="minorEastAsia" w:hAnsi="Calibri" w:cs="Calibri"/>
+          <w:sz w:val="28"/>
+          <w:szCs w:val="28"/>
+        </w:rPr>
+      </w:pPr>
     </w:p>
     <w:sectPr>
       <w:pgSz w:w="11906" w:h="16838"/>
@@ -2460,6 +2811,16 @@
       <w:contextualSpacing/>
     </w:pPr>
   </w:style>
+  <w:style w:type="character" w:styleId="Textodelmarcadordeposicin">
+    <w:name w:val="Placeholder Text"/>
+    <w:basedOn w:val="Fuentedeprrafopredeter"/>
+    <w:uiPriority w:val="99"/>
+    <w:semiHidden/>
+    <w:rsid w:val="0091722C"/>
+    <w:rPr>
+      <w:color w:val="808080"/>
+    </w:rPr>
+  </w:style>
 </w:styles>
 </file>
 

</xml_diff>

<commit_message>
se agrega hashing a documentacion
</commit_message>
<xml_diff>
--- a/documentation/DIVISION DE TAREAS.docx
+++ b/documentation/DIVISION DE TAREAS.docx
@@ -1763,17 +1763,7 @@
                         <w:szCs w:val="28"/>
                         <w:shd w:val="clear" w:color="auto" w:fill="F3F3F3"/>
                       </w:rPr>
-                      <m:t>2</m:t>
-                    </m:r>
-                    <m:r>
-                      <w:rPr>
-                        <w:rFonts w:ascii="Cambria Math" w:hAnsi="Cambria Math"/>
-                        <w:color w:val="555555"/>
-                        <w:sz w:val="28"/>
-                        <w:szCs w:val="28"/>
-                        <w:shd w:val="clear" w:color="auto" w:fill="F3F3F3"/>
-                      </w:rPr>
-                      <m:t>0</m:t>
+                      <m:t>20</m:t>
                     </m:r>
                   </m:e>
                 </m:mr>
@@ -2136,6 +2126,1236 @@
           <w:szCs w:val="28"/>
         </w:rPr>
       </w:pPr>
+    </w:p>
+    <w:p>
+      <w:pPr>
+        <w:jc w:val="center"/>
+        <w:rPr>
+          <w:rFonts w:ascii="Calibri" w:eastAsiaTheme="minorEastAsia" w:hAnsi="Calibri" w:cs="Calibri"/>
+          <w:sz w:val="28"/>
+          <w:szCs w:val="28"/>
+        </w:rPr>
+      </w:pPr>
+    </w:p>
+    <w:p>
+      <w:pPr>
+        <w:pStyle w:val="Prrafodelista"/>
+        <w:numPr>
+          <w:ilvl w:val="0"/>
+          <w:numId w:val="2"/>
+        </w:numPr>
+        <w:pBdr>
+          <w:bar w:val="single" w:sz="4" w:color="auto"/>
+        </w:pBdr>
+        <w:spacing w:line="480" w:lineRule="auto"/>
+        <w:rPr>
+          <w:rFonts w:ascii="Calibri" w:hAnsi="Calibri" w:cs="Calibri"/>
+          <w:b/>
+          <w:bCs/>
+          <w:sz w:val="28"/>
+          <w:szCs w:val="28"/>
+        </w:rPr>
+      </w:pPr>
+      <w:proofErr w:type="spellStart"/>
+      <w:r>
+        <w:rPr>
+          <w:rFonts w:ascii="Calibri" w:hAnsi="Calibri" w:cs="Calibri"/>
+          <w:b/>
+          <w:bCs/>
+          <w:sz w:val="28"/>
+          <w:szCs w:val="28"/>
+        </w:rPr>
+        <w:t>Hashing</w:t>
+      </w:r>
+      <w:proofErr w:type="spellEnd"/>
+      <w:r>
+        <w:rPr>
+          <w:rFonts w:ascii="Calibri" w:hAnsi="Calibri" w:cs="Calibri"/>
+          <w:b/>
+          <w:bCs/>
+          <w:sz w:val="28"/>
+          <w:szCs w:val="28"/>
+        </w:rPr>
+        <w:t xml:space="preserve"> </w:t>
+      </w:r>
+    </w:p>
+    <w:p>
+      <w:pPr>
+        <w:pStyle w:val="Prrafodelista"/>
+        <w:pBdr>
+          <w:bar w:val="single" w:sz="4" w:color="auto"/>
+        </w:pBdr>
+        <w:spacing w:line="240" w:lineRule="auto"/>
+        <w:ind w:left="643"/>
+        <w:rPr>
+          <w:rFonts w:ascii="Calibri" w:hAnsi="Calibri" w:cs="Calibri"/>
+          <w:b/>
+          <w:bCs/>
+          <w:sz w:val="28"/>
+          <w:szCs w:val="28"/>
+        </w:rPr>
+      </w:pPr>
+      <w:r>
+        <w:rPr>
+          <w:rFonts w:ascii="Calibri" w:hAnsi="Calibri" w:cs="Calibri"/>
+          <w:b/>
+          <w:bCs/>
+          <w:sz w:val="28"/>
+          <w:szCs w:val="28"/>
+        </w:rPr>
+        <w:t xml:space="preserve">2.1 </w:t>
+      </w:r>
+      <w:r>
+        <w:rPr>
+          <w:rFonts w:ascii="Calibri" w:hAnsi="Calibri" w:cs="Calibri"/>
+          <w:b/>
+          <w:bCs/>
+          <w:sz w:val="28"/>
+          <w:szCs w:val="28"/>
+        </w:rPr>
+        <w:t xml:space="preserve">Orden de alta: </w:t>
+      </w:r>
+      <w:proofErr w:type="gramStart"/>
+      <w:r>
+        <w:rPr>
+          <w:rFonts w:ascii="Calibri" w:hAnsi="Calibri" w:cs="Calibri"/>
+          <w:b/>
+          <w:bCs/>
+          <w:sz w:val="28"/>
+          <w:szCs w:val="28"/>
+        </w:rPr>
+        <w:t>O(</w:t>
+      </w:r>
+      <w:proofErr w:type="gramEnd"/>
+      <w:r>
+        <w:rPr>
+          <w:rFonts w:ascii="Calibri" w:hAnsi="Calibri" w:cs="Calibri"/>
+          <w:b/>
+          <w:bCs/>
+          <w:sz w:val="28"/>
+          <w:szCs w:val="28"/>
+        </w:rPr>
+        <w:t>1)</w:t>
+      </w:r>
+    </w:p>
+    <w:p>
+      <w:pPr>
+        <w:pStyle w:val="Prrafodelista"/>
+        <w:pBdr>
+          <w:bar w:val="single" w:sz="4" w:color="auto"/>
+        </w:pBdr>
+        <w:spacing w:line="240" w:lineRule="auto"/>
+        <w:ind w:left="643"/>
+        <w:rPr>
+          <w:rFonts w:ascii="Calibri" w:hAnsi="Calibri" w:cs="Calibri"/>
+          <w:sz w:val="28"/>
+          <w:szCs w:val="28"/>
+        </w:rPr>
+      </w:pPr>
+      <w:r>
+        <w:rPr>
+          <w:rFonts w:ascii="Calibri" w:hAnsi="Calibri" w:cs="Calibri"/>
+          <w:sz w:val="28"/>
+          <w:szCs w:val="28"/>
+        </w:rPr>
+        <w:t xml:space="preserve">Todo nuevo elemento va a ser </w:t>
+      </w:r>
+      <w:r>
+        <w:rPr>
+          <w:rFonts w:ascii="Calibri" w:hAnsi="Calibri" w:cs="Calibri"/>
+          <w:sz w:val="28"/>
+          <w:szCs w:val="28"/>
+        </w:rPr>
+        <w:t>añadido</w:t>
+      </w:r>
+      <w:r>
+        <w:rPr>
+          <w:rFonts w:ascii="Calibri" w:hAnsi="Calibri" w:cs="Calibri"/>
+          <w:sz w:val="28"/>
+          <w:szCs w:val="28"/>
+        </w:rPr>
+        <w:t xml:space="preserve"> al final de la lista, irrelevantemente del </w:t>
+      </w:r>
+      <w:r>
+        <w:rPr>
+          <w:rFonts w:ascii="Calibri" w:hAnsi="Calibri" w:cs="Calibri"/>
+          <w:sz w:val="28"/>
+          <w:szCs w:val="28"/>
+        </w:rPr>
+        <w:t>tamaño</w:t>
+      </w:r>
+      <w:r>
+        <w:rPr>
+          <w:rFonts w:ascii="Calibri" w:hAnsi="Calibri" w:cs="Calibri"/>
+          <w:sz w:val="28"/>
+          <w:szCs w:val="28"/>
+        </w:rPr>
+        <w:t xml:space="preserve"> de la misma.</w:t>
+      </w:r>
+    </w:p>
+    <w:p>
+      <w:pPr>
+        <w:pStyle w:val="Prrafodelista"/>
+        <w:pBdr>
+          <w:bar w:val="single" w:sz="4" w:color="auto"/>
+        </w:pBdr>
+        <w:spacing w:line="240" w:lineRule="auto"/>
+        <w:ind w:left="643"/>
+        <w:rPr>
+          <w:rFonts w:ascii="Calibri" w:hAnsi="Calibri" w:cs="Calibri"/>
+          <w:sz w:val="28"/>
+          <w:szCs w:val="28"/>
+        </w:rPr>
+      </w:pPr>
+      <w:r>
+        <w:rPr>
+          <w:rFonts w:ascii="Calibri" w:hAnsi="Calibri" w:cs="Calibri"/>
+          <w:sz w:val="28"/>
+          <w:szCs w:val="28"/>
+        </w:rPr>
+        <w:t>Por lo que no se puede definir claramente un mejor o un peor caso en particular.</w:t>
+      </w:r>
+    </w:p>
+    <w:p>
+      <w:pPr>
+        <w:pStyle w:val="Prrafodelista"/>
+        <w:pBdr>
+          <w:bar w:val="single" w:sz="4" w:color="auto"/>
+        </w:pBdr>
+        <w:spacing w:line="240" w:lineRule="auto"/>
+        <w:ind w:left="643"/>
+        <w:rPr>
+          <w:rFonts w:ascii="Calibri" w:hAnsi="Calibri" w:cs="Calibri"/>
+          <w:sz w:val="28"/>
+          <w:szCs w:val="28"/>
+        </w:rPr>
+      </w:pPr>
+    </w:p>
+    <w:p>
+      <w:pPr>
+        <w:pBdr>
+          <w:bar w:val="single" w:sz="4" w:color="auto"/>
+        </w:pBdr>
+        <w:spacing w:line="240" w:lineRule="auto"/>
+        <w:ind w:left="643"/>
+        <w:rPr>
+          <w:rFonts w:ascii="Calibri" w:hAnsi="Calibri" w:cs="Calibri"/>
+          <w:b/>
+          <w:bCs/>
+          <w:sz w:val="28"/>
+          <w:szCs w:val="28"/>
+        </w:rPr>
+      </w:pPr>
+      <w:r>
+        <w:rPr>
+          <w:rFonts w:ascii="Calibri" w:hAnsi="Calibri" w:cs="Calibri"/>
+          <w:b/>
+          <w:bCs/>
+          <w:sz w:val="28"/>
+          <w:szCs w:val="28"/>
+        </w:rPr>
+        <w:t>2.2</w:t>
+      </w:r>
+      <w:r>
+        <w:rPr>
+          <w:rFonts w:ascii="Calibri" w:hAnsi="Calibri" w:cs="Calibri"/>
+          <w:b/>
+          <w:bCs/>
+          <w:sz w:val="28"/>
+          <w:szCs w:val="28"/>
+        </w:rPr>
+        <w:t xml:space="preserve"> </w:t>
+      </w:r>
+      <w:r>
+        <w:rPr>
+          <w:rFonts w:ascii="Calibri" w:hAnsi="Calibri" w:cs="Calibri"/>
+          <w:b/>
+          <w:bCs/>
+          <w:sz w:val="28"/>
+          <w:szCs w:val="28"/>
+        </w:rPr>
+        <w:t>Orden de consulta: O(n)</w:t>
+      </w:r>
+    </w:p>
+    <w:p>
+      <w:pPr>
+        <w:pStyle w:val="Prrafodelista"/>
+        <w:pBdr>
+          <w:bar w:val="single" w:sz="4" w:color="auto"/>
+        </w:pBdr>
+        <w:spacing w:line="240" w:lineRule="auto"/>
+        <w:ind w:left="643"/>
+        <w:rPr>
+          <w:rFonts w:ascii="Calibri" w:hAnsi="Calibri" w:cs="Calibri"/>
+          <w:sz w:val="28"/>
+          <w:szCs w:val="28"/>
+        </w:rPr>
+      </w:pPr>
+      <w:r>
+        <w:rPr>
+          <w:rFonts w:ascii="Calibri" w:hAnsi="Calibri" w:cs="Calibri"/>
+          <w:sz w:val="28"/>
+          <w:szCs w:val="28"/>
+        </w:rPr>
+        <w:t>Considerando n como la cantidad de objetos en la lista analizada, se puede definir los siguientes casos:</w:t>
+      </w:r>
+    </w:p>
+    <w:p>
+      <w:pPr>
+        <w:pStyle w:val="Prrafodelista"/>
+        <w:numPr>
+          <w:ilvl w:val="0"/>
+          <w:numId w:val="4"/>
+        </w:numPr>
+        <w:pBdr>
+          <w:bar w:val="single" w:sz="4" w:color="auto"/>
+        </w:pBdr>
+        <w:spacing w:line="240" w:lineRule="auto"/>
+        <w:rPr>
+          <w:rFonts w:ascii="Calibri" w:hAnsi="Calibri" w:cs="Calibri"/>
+          <w:b/>
+          <w:bCs/>
+          <w:sz w:val="28"/>
+          <w:szCs w:val="28"/>
+        </w:rPr>
+      </w:pPr>
+      <w:r>
+        <w:rPr>
+          <w:rFonts w:ascii="Calibri" w:hAnsi="Calibri" w:cs="Calibri"/>
+          <w:b/>
+          <w:bCs/>
+          <w:sz w:val="28"/>
+          <w:szCs w:val="28"/>
+        </w:rPr>
+        <w:t>Mejor caso</w:t>
+      </w:r>
+    </w:p>
+    <w:p>
+      <w:pPr>
+        <w:pStyle w:val="Prrafodelista"/>
+        <w:pBdr>
+          <w:bar w:val="single" w:sz="4" w:color="auto"/>
+        </w:pBdr>
+        <w:spacing w:line="240" w:lineRule="auto"/>
+        <w:ind w:left="1070"/>
+        <w:rPr>
+          <w:rFonts w:ascii="Calibri" w:hAnsi="Calibri" w:cs="Calibri"/>
+          <w:sz w:val="28"/>
+          <w:szCs w:val="28"/>
+        </w:rPr>
+      </w:pPr>
+      <w:r>
+        <w:rPr>
+          <w:rFonts w:ascii="Calibri" w:hAnsi="Calibri" w:cs="Calibri"/>
+          <w:sz w:val="28"/>
+          <w:szCs w:val="28"/>
+        </w:rPr>
+        <w:t xml:space="preserve">Si se consulta por un elemento que se encuentra en una lista de </w:t>
+      </w:r>
+      <w:r>
+        <w:rPr>
+          <w:rFonts w:ascii="Calibri" w:hAnsi="Calibri" w:cs="Calibri"/>
+          <w:sz w:val="28"/>
+          <w:szCs w:val="28"/>
+        </w:rPr>
+        <w:t>tamaño</w:t>
+      </w:r>
+      <w:r>
+        <w:rPr>
+          <w:rFonts w:ascii="Calibri" w:hAnsi="Calibri" w:cs="Calibri"/>
+          <w:sz w:val="28"/>
+          <w:szCs w:val="28"/>
+        </w:rPr>
+        <w:t xml:space="preserve"> 1. (Ninguna </w:t>
+      </w:r>
+      <w:r>
+        <w:rPr>
+          <w:rFonts w:ascii="Calibri" w:hAnsi="Calibri" w:cs="Calibri"/>
+          <w:sz w:val="28"/>
+          <w:szCs w:val="28"/>
+        </w:rPr>
+        <w:t>colisión</w:t>
+      </w:r>
+      <w:r>
+        <w:rPr>
+          <w:rFonts w:ascii="Calibri" w:hAnsi="Calibri" w:cs="Calibri"/>
+          <w:sz w:val="28"/>
+          <w:szCs w:val="28"/>
+        </w:rPr>
+        <w:t xml:space="preserve"> con esa clave)</w:t>
+      </w:r>
+    </w:p>
+    <w:p>
+      <w:pPr>
+        <w:pStyle w:val="Prrafodelista"/>
+        <w:pBdr>
+          <w:bar w:val="single" w:sz="4" w:color="auto"/>
+        </w:pBdr>
+        <w:spacing w:line="240" w:lineRule="auto"/>
+        <w:ind w:left="1070"/>
+        <w:rPr>
+          <w:rFonts w:ascii="Calibri" w:hAnsi="Calibri" w:cs="Calibri"/>
+          <w:sz w:val="28"/>
+          <w:szCs w:val="28"/>
+        </w:rPr>
+      </w:pPr>
+      <w:r>
+        <w:rPr>
+          <w:rFonts w:ascii="Calibri" w:hAnsi="Calibri" w:cs="Calibri"/>
+          <w:sz w:val="28"/>
+          <w:szCs w:val="28"/>
+        </w:rPr>
+        <w:t xml:space="preserve">Si se consulta por el primer elemento de una lista (Irrelevantemente del </w:t>
+      </w:r>
+      <w:r>
+        <w:rPr>
+          <w:rFonts w:ascii="Calibri" w:hAnsi="Calibri" w:cs="Calibri"/>
+          <w:sz w:val="28"/>
+          <w:szCs w:val="28"/>
+        </w:rPr>
+        <w:t>tamaño</w:t>
+      </w:r>
+      <w:r>
+        <w:rPr>
+          <w:rFonts w:ascii="Calibri" w:hAnsi="Calibri" w:cs="Calibri"/>
+          <w:sz w:val="28"/>
+          <w:szCs w:val="28"/>
+        </w:rPr>
+        <w:t xml:space="preserve"> de la lista)</w:t>
+      </w:r>
+    </w:p>
+    <w:p>
+      <w:pPr>
+        <w:pStyle w:val="Prrafodelista"/>
+        <w:numPr>
+          <w:ilvl w:val="0"/>
+          <w:numId w:val="4"/>
+        </w:numPr>
+        <w:pBdr>
+          <w:bar w:val="single" w:sz="4" w:color="auto"/>
+        </w:pBdr>
+        <w:spacing w:line="240" w:lineRule="auto"/>
+        <w:rPr>
+          <w:rFonts w:ascii="Calibri" w:hAnsi="Calibri" w:cs="Calibri"/>
+          <w:b/>
+          <w:bCs/>
+          <w:sz w:val="28"/>
+          <w:szCs w:val="28"/>
+        </w:rPr>
+      </w:pPr>
+      <w:r>
+        <w:rPr>
+          <w:rFonts w:ascii="Calibri" w:hAnsi="Calibri" w:cs="Calibri"/>
+          <w:b/>
+          <w:bCs/>
+          <w:sz w:val="28"/>
+          <w:szCs w:val="28"/>
+        </w:rPr>
+        <w:t xml:space="preserve">Mejor caso (en </w:t>
+      </w:r>
+      <w:r>
+        <w:rPr>
+          <w:rFonts w:ascii="Calibri" w:hAnsi="Calibri" w:cs="Calibri"/>
+          <w:b/>
+          <w:bCs/>
+          <w:sz w:val="28"/>
+          <w:szCs w:val="28"/>
+        </w:rPr>
+        <w:t>términos</w:t>
+      </w:r>
+      <w:r>
+        <w:rPr>
+          <w:rFonts w:ascii="Calibri" w:hAnsi="Calibri" w:cs="Calibri"/>
+          <w:b/>
+          <w:bCs/>
+          <w:sz w:val="28"/>
+          <w:szCs w:val="28"/>
+        </w:rPr>
+        <w:t xml:space="preserve"> generales)</w:t>
+      </w:r>
+    </w:p>
+    <w:p>
+      <w:pPr>
+        <w:pStyle w:val="Prrafodelista"/>
+        <w:pBdr>
+          <w:bar w:val="single" w:sz="4" w:color="auto"/>
+        </w:pBdr>
+        <w:spacing w:line="240" w:lineRule="auto"/>
+        <w:ind w:left="1070"/>
+        <w:rPr>
+          <w:rFonts w:ascii="Calibri" w:hAnsi="Calibri" w:cs="Calibri"/>
+          <w:sz w:val="28"/>
+          <w:szCs w:val="28"/>
+        </w:rPr>
+      </w:pPr>
+      <w:r>
+        <w:rPr>
+          <w:rFonts w:ascii="Calibri" w:hAnsi="Calibri" w:cs="Calibri"/>
+          <w:sz w:val="28"/>
+          <w:szCs w:val="28"/>
+        </w:rPr>
+        <w:t xml:space="preserve">Si se consulta por un elemento cuya clave no colisiono al ser </w:t>
+      </w:r>
+      <w:r>
+        <w:rPr>
+          <w:rFonts w:ascii="Calibri" w:hAnsi="Calibri" w:cs="Calibri"/>
+          <w:sz w:val="28"/>
+          <w:szCs w:val="28"/>
+        </w:rPr>
+        <w:t>añadido</w:t>
+      </w:r>
+      <w:r>
+        <w:rPr>
+          <w:rFonts w:ascii="Calibri" w:hAnsi="Calibri" w:cs="Calibri"/>
+          <w:sz w:val="28"/>
+          <w:szCs w:val="28"/>
+        </w:rPr>
+        <w:t xml:space="preserve"> a tabla.</w:t>
+      </w:r>
+    </w:p>
+    <w:p>
+      <w:pPr>
+        <w:pStyle w:val="Prrafodelista"/>
+        <w:numPr>
+          <w:ilvl w:val="0"/>
+          <w:numId w:val="4"/>
+        </w:numPr>
+        <w:pBdr>
+          <w:bar w:val="single" w:sz="4" w:color="auto"/>
+        </w:pBdr>
+        <w:spacing w:line="240" w:lineRule="auto"/>
+        <w:rPr>
+          <w:rFonts w:ascii="Calibri" w:hAnsi="Calibri" w:cs="Calibri"/>
+          <w:b/>
+          <w:bCs/>
+          <w:sz w:val="28"/>
+          <w:szCs w:val="28"/>
+        </w:rPr>
+      </w:pPr>
+      <w:r>
+        <w:rPr>
+          <w:rFonts w:ascii="Calibri" w:hAnsi="Calibri" w:cs="Calibri"/>
+          <w:b/>
+          <w:bCs/>
+          <w:sz w:val="28"/>
+          <w:szCs w:val="28"/>
+        </w:rPr>
+        <w:t xml:space="preserve"> Peor caso</w:t>
+      </w:r>
+    </w:p>
+    <w:p>
+      <w:pPr>
+        <w:pStyle w:val="Prrafodelista"/>
+        <w:pBdr>
+          <w:bar w:val="single" w:sz="4" w:color="auto"/>
+        </w:pBdr>
+        <w:spacing w:line="240" w:lineRule="auto"/>
+        <w:ind w:left="1070"/>
+        <w:rPr>
+          <w:rFonts w:ascii="Calibri" w:hAnsi="Calibri" w:cs="Calibri"/>
+          <w:sz w:val="28"/>
+          <w:szCs w:val="28"/>
+        </w:rPr>
+      </w:pPr>
+      <w:r>
+        <w:rPr>
+          <w:rFonts w:ascii="Calibri" w:hAnsi="Calibri" w:cs="Calibri"/>
+          <w:sz w:val="28"/>
+          <w:szCs w:val="28"/>
+        </w:rPr>
+        <w:t xml:space="preserve">Si se consulta un elemento que se encuentra al final de la lista con </w:t>
+      </w:r>
+      <w:r>
+        <w:rPr>
+          <w:rFonts w:ascii="Calibri" w:hAnsi="Calibri" w:cs="Calibri"/>
+          <w:sz w:val="28"/>
+          <w:szCs w:val="28"/>
+        </w:rPr>
+        <w:t>más</w:t>
+      </w:r>
+      <w:r>
+        <w:rPr>
+          <w:rFonts w:ascii="Calibri" w:hAnsi="Calibri" w:cs="Calibri"/>
+          <w:sz w:val="28"/>
+          <w:szCs w:val="28"/>
+        </w:rPr>
+        <w:t xml:space="preserve"> elementos de toda la tabla.</w:t>
+      </w:r>
+    </w:p>
+    <w:p>
+      <w:pPr>
+        <w:pStyle w:val="Prrafodelista"/>
+        <w:pBdr>
+          <w:bar w:val="single" w:sz="4" w:color="auto"/>
+        </w:pBdr>
+        <w:spacing w:line="240" w:lineRule="auto"/>
+        <w:ind w:left="1070"/>
+        <w:rPr>
+          <w:rFonts w:ascii="Calibri" w:hAnsi="Calibri" w:cs="Calibri"/>
+          <w:sz w:val="28"/>
+          <w:szCs w:val="28"/>
+        </w:rPr>
+      </w:pPr>
+      <w:r>
+        <w:rPr>
+          <w:rFonts w:ascii="Calibri" w:hAnsi="Calibri" w:cs="Calibri"/>
+          <w:sz w:val="28"/>
+          <w:szCs w:val="28"/>
+        </w:rPr>
+        <w:t xml:space="preserve">(La tabla tiene la mayor cantidad de colisiones en esa </w:t>
+      </w:r>
+      <w:r>
+        <w:rPr>
+          <w:rFonts w:ascii="Calibri" w:hAnsi="Calibri" w:cs="Calibri"/>
+          <w:sz w:val="28"/>
+          <w:szCs w:val="28"/>
+        </w:rPr>
+        <w:t>posición</w:t>
+      </w:r>
+      <w:r>
+        <w:rPr>
+          <w:rFonts w:ascii="Calibri" w:hAnsi="Calibri" w:cs="Calibri"/>
+          <w:sz w:val="28"/>
+          <w:szCs w:val="28"/>
+        </w:rPr>
+        <w:t>)</w:t>
+      </w:r>
+    </w:p>
+    <w:p>
+      <w:pPr>
+        <w:pStyle w:val="Prrafodelista"/>
+        <w:numPr>
+          <w:ilvl w:val="0"/>
+          <w:numId w:val="4"/>
+        </w:numPr>
+        <w:pBdr>
+          <w:bar w:val="single" w:sz="4" w:color="auto"/>
+        </w:pBdr>
+        <w:spacing w:line="240" w:lineRule="auto"/>
+        <w:rPr>
+          <w:rFonts w:ascii="Calibri" w:hAnsi="Calibri" w:cs="Calibri"/>
+          <w:b/>
+          <w:bCs/>
+          <w:sz w:val="28"/>
+          <w:szCs w:val="28"/>
+        </w:rPr>
+      </w:pPr>
+      <w:r>
+        <w:rPr>
+          <w:rFonts w:ascii="Calibri" w:hAnsi="Calibri" w:cs="Calibri"/>
+          <w:b/>
+          <w:bCs/>
+          <w:sz w:val="28"/>
+          <w:szCs w:val="28"/>
+        </w:rPr>
+        <w:lastRenderedPageBreak/>
+        <w:t xml:space="preserve"> Caso promedio</w:t>
+      </w:r>
+    </w:p>
+    <w:p>
+      <w:pPr>
+        <w:pStyle w:val="Prrafodelista"/>
+        <w:pBdr>
+          <w:bar w:val="single" w:sz="4" w:color="auto"/>
+        </w:pBdr>
+        <w:spacing w:line="240" w:lineRule="auto"/>
+        <w:ind w:left="1070"/>
+        <w:rPr>
+          <w:rFonts w:ascii="Calibri" w:hAnsi="Calibri" w:cs="Calibri"/>
+          <w:sz w:val="28"/>
+          <w:szCs w:val="28"/>
+        </w:rPr>
+      </w:pPr>
+      <w:r>
+        <w:rPr>
+          <w:rFonts w:ascii="Calibri" w:hAnsi="Calibri" w:cs="Calibri"/>
+          <w:sz w:val="28"/>
+          <w:szCs w:val="28"/>
+        </w:rPr>
+        <w:t>Varía</w:t>
+      </w:r>
+      <w:r>
+        <w:rPr>
+          <w:rFonts w:ascii="Calibri" w:hAnsi="Calibri" w:cs="Calibri"/>
+          <w:sz w:val="28"/>
+          <w:szCs w:val="28"/>
+        </w:rPr>
+        <w:t xml:space="preserve"> </w:t>
+      </w:r>
+      <w:r>
+        <w:rPr>
+          <w:rFonts w:ascii="Calibri" w:hAnsi="Calibri" w:cs="Calibri"/>
+          <w:sz w:val="28"/>
+          <w:szCs w:val="28"/>
+        </w:rPr>
+        <w:t>según</w:t>
+      </w:r>
+      <w:r>
+        <w:rPr>
+          <w:rFonts w:ascii="Calibri" w:hAnsi="Calibri" w:cs="Calibri"/>
+          <w:sz w:val="28"/>
+          <w:szCs w:val="28"/>
+        </w:rPr>
+        <w:t xml:space="preserve"> la cantidad de elementos que colisionado cuando se </w:t>
+      </w:r>
+      <w:r>
+        <w:rPr>
+          <w:rFonts w:ascii="Calibri" w:hAnsi="Calibri" w:cs="Calibri"/>
+          <w:sz w:val="28"/>
+          <w:szCs w:val="28"/>
+        </w:rPr>
+        <w:t>añadió</w:t>
+      </w:r>
+      <w:r>
+        <w:rPr>
+          <w:rFonts w:ascii="Calibri" w:hAnsi="Calibri" w:cs="Calibri"/>
+          <w:sz w:val="28"/>
+          <w:szCs w:val="28"/>
+        </w:rPr>
+        <w:t xml:space="preserve"> el elemento a la tabla.</w:t>
+      </w:r>
+    </w:p>
+    <w:p>
+      <w:pPr>
+        <w:pStyle w:val="Prrafodelista"/>
+        <w:pBdr>
+          <w:bar w:val="single" w:sz="4" w:color="auto"/>
+        </w:pBdr>
+        <w:spacing w:line="240" w:lineRule="auto"/>
+        <w:ind w:left="1070"/>
+        <w:rPr>
+          <w:rFonts w:ascii="Calibri" w:hAnsi="Calibri" w:cs="Calibri"/>
+          <w:sz w:val="28"/>
+          <w:szCs w:val="28"/>
+        </w:rPr>
+      </w:pPr>
+      <w:r>
+        <w:rPr>
+          <w:rFonts w:ascii="Calibri" w:hAnsi="Calibri" w:cs="Calibri"/>
+          <w:sz w:val="28"/>
+          <w:szCs w:val="28"/>
+        </w:rPr>
+        <w:t xml:space="preserve">(A menor colisiones cuando se lo </w:t>
+      </w:r>
+      <w:r>
+        <w:rPr>
+          <w:rFonts w:ascii="Calibri" w:hAnsi="Calibri" w:cs="Calibri"/>
+          <w:sz w:val="28"/>
+          <w:szCs w:val="28"/>
+        </w:rPr>
+        <w:t>añadió</w:t>
+      </w:r>
+      <w:r>
+        <w:rPr>
+          <w:rFonts w:ascii="Calibri" w:hAnsi="Calibri" w:cs="Calibri"/>
+          <w:sz w:val="28"/>
+          <w:szCs w:val="28"/>
+        </w:rPr>
+        <w:t xml:space="preserve">, </w:t>
+      </w:r>
+      <w:r>
+        <w:rPr>
+          <w:rFonts w:ascii="Calibri" w:hAnsi="Calibri" w:cs="Calibri"/>
+          <w:sz w:val="28"/>
+          <w:szCs w:val="28"/>
+        </w:rPr>
+        <w:t>más</w:t>
+      </w:r>
+      <w:r>
+        <w:rPr>
+          <w:rFonts w:ascii="Calibri" w:hAnsi="Calibri" w:cs="Calibri"/>
+          <w:sz w:val="28"/>
+          <w:szCs w:val="28"/>
+        </w:rPr>
+        <w:t xml:space="preserve"> </w:t>
+      </w:r>
+      <w:r>
+        <w:rPr>
+          <w:rFonts w:ascii="Calibri" w:hAnsi="Calibri" w:cs="Calibri"/>
+          <w:sz w:val="28"/>
+          <w:szCs w:val="28"/>
+        </w:rPr>
+        <w:t>rápido</w:t>
+      </w:r>
+      <w:r>
+        <w:rPr>
+          <w:rFonts w:ascii="Calibri" w:hAnsi="Calibri" w:cs="Calibri"/>
+          <w:sz w:val="28"/>
+          <w:szCs w:val="28"/>
+        </w:rPr>
+        <w:t xml:space="preserve"> </w:t>
+      </w:r>
+      <w:r>
+        <w:rPr>
+          <w:rFonts w:ascii="Calibri" w:hAnsi="Calibri" w:cs="Calibri"/>
+          <w:sz w:val="28"/>
+          <w:szCs w:val="28"/>
+        </w:rPr>
+        <w:t>será</w:t>
+      </w:r>
+      <w:r>
+        <w:rPr>
+          <w:rFonts w:ascii="Calibri" w:hAnsi="Calibri" w:cs="Calibri"/>
+          <w:sz w:val="28"/>
+          <w:szCs w:val="28"/>
+        </w:rPr>
+        <w:t xml:space="preserve"> la consulta)</w:t>
+      </w:r>
+    </w:p>
+    <w:p>
+      <w:pPr>
+        <w:pStyle w:val="Prrafodelista"/>
+        <w:pBdr>
+          <w:bar w:val="single" w:sz="4" w:color="auto"/>
+        </w:pBdr>
+        <w:spacing w:line="240" w:lineRule="auto"/>
+        <w:ind w:left="643"/>
+        <w:rPr>
+          <w:rFonts w:ascii="Calibri" w:hAnsi="Calibri" w:cs="Calibri"/>
+          <w:sz w:val="28"/>
+          <w:szCs w:val="28"/>
+        </w:rPr>
+      </w:pPr>
+    </w:p>
+    <w:p>
+      <w:pPr>
+        <w:pStyle w:val="Prrafodelista"/>
+        <w:numPr>
+          <w:ilvl w:val="1"/>
+          <w:numId w:val="3"/>
+        </w:numPr>
+        <w:pBdr>
+          <w:bar w:val="single" w:sz="4" w:color="auto"/>
+        </w:pBdr>
+        <w:spacing w:line="240" w:lineRule="auto"/>
+        <w:rPr>
+          <w:rFonts w:ascii="Calibri" w:hAnsi="Calibri" w:cs="Calibri"/>
+          <w:b/>
+          <w:bCs/>
+          <w:sz w:val="28"/>
+          <w:szCs w:val="28"/>
+        </w:rPr>
+      </w:pPr>
+      <w:r>
+        <w:rPr>
+          <w:rFonts w:ascii="Calibri" w:hAnsi="Calibri" w:cs="Calibri"/>
+          <w:b/>
+          <w:bCs/>
+          <w:sz w:val="28"/>
+          <w:szCs w:val="28"/>
+        </w:rPr>
+        <w:t xml:space="preserve">  </w:t>
+      </w:r>
+      <w:r>
+        <w:rPr>
+          <w:rFonts w:ascii="Calibri" w:hAnsi="Calibri" w:cs="Calibri"/>
+          <w:b/>
+          <w:bCs/>
+          <w:sz w:val="28"/>
+          <w:szCs w:val="28"/>
+        </w:rPr>
+        <w:t>Orden de baja: O(n)</w:t>
+      </w:r>
+    </w:p>
+    <w:p>
+      <w:pPr>
+        <w:pStyle w:val="Prrafodelista"/>
+        <w:pBdr>
+          <w:bar w:val="single" w:sz="4" w:color="auto"/>
+        </w:pBdr>
+        <w:spacing w:line="240" w:lineRule="auto"/>
+        <w:ind w:left="643"/>
+        <w:rPr>
+          <w:rFonts w:ascii="Calibri" w:hAnsi="Calibri" w:cs="Calibri"/>
+          <w:sz w:val="28"/>
+          <w:szCs w:val="28"/>
+        </w:rPr>
+      </w:pPr>
+      <w:r>
+        <w:rPr>
+          <w:rFonts w:ascii="Calibri" w:hAnsi="Calibri" w:cs="Calibri"/>
+          <w:sz w:val="28"/>
+          <w:szCs w:val="28"/>
+        </w:rPr>
+        <w:t>Considerando n como la cantidad de objetos en la lista analizada, se puede definir los siguientes casos:</w:t>
+      </w:r>
+    </w:p>
+    <w:p>
+      <w:pPr>
+        <w:pStyle w:val="Prrafodelista"/>
+        <w:numPr>
+          <w:ilvl w:val="0"/>
+          <w:numId w:val="4"/>
+        </w:numPr>
+        <w:pBdr>
+          <w:bar w:val="single" w:sz="4" w:color="auto"/>
+        </w:pBdr>
+        <w:spacing w:line="240" w:lineRule="auto"/>
+        <w:rPr>
+          <w:rFonts w:ascii="Calibri" w:hAnsi="Calibri" w:cs="Calibri"/>
+          <w:b/>
+          <w:bCs/>
+          <w:sz w:val="28"/>
+          <w:szCs w:val="28"/>
+        </w:rPr>
+      </w:pPr>
+      <w:r>
+        <w:rPr>
+          <w:rFonts w:ascii="Calibri" w:hAnsi="Calibri" w:cs="Calibri"/>
+          <w:b/>
+          <w:bCs/>
+          <w:sz w:val="28"/>
+          <w:szCs w:val="28"/>
+        </w:rPr>
+        <w:t xml:space="preserve">Mejor caso (en </w:t>
+      </w:r>
+      <w:r>
+        <w:rPr>
+          <w:rFonts w:ascii="Calibri" w:hAnsi="Calibri" w:cs="Calibri"/>
+          <w:b/>
+          <w:bCs/>
+          <w:sz w:val="28"/>
+          <w:szCs w:val="28"/>
+        </w:rPr>
+        <w:t>términos</w:t>
+      </w:r>
+      <w:r>
+        <w:rPr>
+          <w:rFonts w:ascii="Calibri" w:hAnsi="Calibri" w:cs="Calibri"/>
+          <w:b/>
+          <w:bCs/>
+          <w:sz w:val="28"/>
+          <w:szCs w:val="28"/>
+        </w:rPr>
+        <w:t xml:space="preserve"> generales)</w:t>
+      </w:r>
+    </w:p>
+    <w:p>
+      <w:pPr>
+        <w:pStyle w:val="Prrafodelista"/>
+        <w:pBdr>
+          <w:bar w:val="single" w:sz="4" w:color="auto"/>
+        </w:pBdr>
+        <w:spacing w:line="240" w:lineRule="auto"/>
+        <w:ind w:left="1070"/>
+        <w:rPr>
+          <w:rFonts w:ascii="Calibri" w:hAnsi="Calibri" w:cs="Calibri"/>
+          <w:sz w:val="28"/>
+          <w:szCs w:val="28"/>
+        </w:rPr>
+      </w:pPr>
+      <w:r>
+        <w:rPr>
+          <w:rFonts w:ascii="Calibri" w:hAnsi="Calibri" w:cs="Calibri"/>
+          <w:sz w:val="28"/>
+          <w:szCs w:val="28"/>
+        </w:rPr>
+        <w:t xml:space="preserve">Si se quiere eliminar un elemento cuya clave no colisiono al ser </w:t>
+      </w:r>
+      <w:r>
+        <w:rPr>
+          <w:rFonts w:ascii="Calibri" w:hAnsi="Calibri" w:cs="Calibri"/>
+          <w:sz w:val="28"/>
+          <w:szCs w:val="28"/>
+        </w:rPr>
+        <w:t>añadido</w:t>
+      </w:r>
+      <w:r>
+        <w:rPr>
+          <w:rFonts w:ascii="Calibri" w:hAnsi="Calibri" w:cs="Calibri"/>
+          <w:sz w:val="28"/>
+          <w:szCs w:val="28"/>
+        </w:rPr>
+        <w:t xml:space="preserve"> a tabla.</w:t>
+      </w:r>
+    </w:p>
+    <w:p>
+      <w:pPr>
+        <w:pStyle w:val="Prrafodelista"/>
+        <w:numPr>
+          <w:ilvl w:val="0"/>
+          <w:numId w:val="4"/>
+        </w:numPr>
+        <w:pBdr>
+          <w:bar w:val="single" w:sz="4" w:color="auto"/>
+        </w:pBdr>
+        <w:spacing w:line="240" w:lineRule="auto"/>
+        <w:rPr>
+          <w:rFonts w:ascii="Calibri" w:hAnsi="Calibri" w:cs="Calibri"/>
+          <w:b/>
+          <w:bCs/>
+          <w:sz w:val="28"/>
+          <w:szCs w:val="28"/>
+        </w:rPr>
+      </w:pPr>
+      <w:r>
+        <w:rPr>
+          <w:rFonts w:ascii="Calibri" w:hAnsi="Calibri" w:cs="Calibri"/>
+          <w:b/>
+          <w:bCs/>
+          <w:sz w:val="28"/>
+          <w:szCs w:val="28"/>
+        </w:rPr>
+        <w:t>Peor caso</w:t>
+      </w:r>
+    </w:p>
+    <w:p>
+      <w:pPr>
+        <w:pStyle w:val="Prrafodelista"/>
+        <w:pBdr>
+          <w:bar w:val="single" w:sz="4" w:color="auto"/>
+        </w:pBdr>
+        <w:spacing w:line="240" w:lineRule="auto"/>
+        <w:ind w:left="1070"/>
+        <w:rPr>
+          <w:rFonts w:ascii="Calibri" w:hAnsi="Calibri" w:cs="Calibri"/>
+          <w:sz w:val="28"/>
+          <w:szCs w:val="28"/>
+        </w:rPr>
+      </w:pPr>
+      <w:r>
+        <w:rPr>
+          <w:rFonts w:ascii="Calibri" w:hAnsi="Calibri" w:cs="Calibri"/>
+          <w:sz w:val="28"/>
+          <w:szCs w:val="28"/>
+        </w:rPr>
+        <w:t xml:space="preserve">Si se quiere eliminar un elemento que se encuentra al final de la lista con </w:t>
+      </w:r>
+      <w:r>
+        <w:rPr>
+          <w:rFonts w:ascii="Calibri" w:hAnsi="Calibri" w:cs="Calibri"/>
+          <w:sz w:val="28"/>
+          <w:szCs w:val="28"/>
+        </w:rPr>
+        <w:t>más</w:t>
+      </w:r>
+      <w:r>
+        <w:rPr>
+          <w:rFonts w:ascii="Calibri" w:hAnsi="Calibri" w:cs="Calibri"/>
+          <w:sz w:val="28"/>
+          <w:szCs w:val="28"/>
+        </w:rPr>
+        <w:t xml:space="preserve"> elementos de toda la tabla.</w:t>
+      </w:r>
+    </w:p>
+    <w:p>
+      <w:pPr>
+        <w:pStyle w:val="Prrafodelista"/>
+        <w:pBdr>
+          <w:bar w:val="single" w:sz="4" w:color="auto"/>
+        </w:pBdr>
+        <w:spacing w:line="240" w:lineRule="auto"/>
+        <w:ind w:left="1070"/>
+        <w:rPr>
+          <w:rFonts w:ascii="Calibri" w:hAnsi="Calibri" w:cs="Calibri"/>
+          <w:sz w:val="28"/>
+          <w:szCs w:val="28"/>
+        </w:rPr>
+      </w:pPr>
+      <w:r>
+        <w:rPr>
+          <w:rFonts w:ascii="Calibri" w:hAnsi="Calibri" w:cs="Calibri"/>
+          <w:sz w:val="28"/>
+          <w:szCs w:val="28"/>
+        </w:rPr>
+        <w:t xml:space="preserve">(La tabla tiene la mayor cantidad de colisiones en esa </w:t>
+      </w:r>
+      <w:r>
+        <w:rPr>
+          <w:rFonts w:ascii="Calibri" w:hAnsi="Calibri" w:cs="Calibri"/>
+          <w:sz w:val="28"/>
+          <w:szCs w:val="28"/>
+        </w:rPr>
+        <w:t>posición</w:t>
+      </w:r>
+      <w:r>
+        <w:rPr>
+          <w:rFonts w:ascii="Calibri" w:hAnsi="Calibri" w:cs="Calibri"/>
+          <w:sz w:val="28"/>
+          <w:szCs w:val="28"/>
+        </w:rPr>
+        <w:t>).</w:t>
+      </w:r>
+    </w:p>
+    <w:p>
+      <w:pPr>
+        <w:pStyle w:val="Prrafodelista"/>
+        <w:numPr>
+          <w:ilvl w:val="0"/>
+          <w:numId w:val="4"/>
+        </w:numPr>
+        <w:pBdr>
+          <w:bar w:val="single" w:sz="4" w:color="auto"/>
+        </w:pBdr>
+        <w:spacing w:line="240" w:lineRule="auto"/>
+        <w:rPr>
+          <w:rFonts w:ascii="Calibri" w:hAnsi="Calibri" w:cs="Calibri"/>
+          <w:b/>
+          <w:bCs/>
+          <w:sz w:val="28"/>
+          <w:szCs w:val="28"/>
+        </w:rPr>
+      </w:pPr>
+      <w:r>
+        <w:rPr>
+          <w:rFonts w:ascii="Calibri" w:hAnsi="Calibri" w:cs="Calibri"/>
+          <w:b/>
+          <w:bCs/>
+          <w:sz w:val="28"/>
+          <w:szCs w:val="28"/>
+        </w:rPr>
+        <w:t xml:space="preserve"> Caso promedio</w:t>
+      </w:r>
+    </w:p>
+    <w:p>
+      <w:pPr>
+        <w:pStyle w:val="Prrafodelista"/>
+        <w:pBdr>
+          <w:bar w:val="single" w:sz="4" w:color="auto"/>
+        </w:pBdr>
+        <w:spacing w:line="240" w:lineRule="auto"/>
+        <w:ind w:left="1070"/>
+        <w:rPr>
+          <w:rFonts w:ascii="Calibri" w:hAnsi="Calibri" w:cs="Calibri"/>
+          <w:sz w:val="28"/>
+          <w:szCs w:val="28"/>
+        </w:rPr>
+      </w:pPr>
+      <w:r>
+        <w:rPr>
+          <w:rFonts w:ascii="Calibri" w:hAnsi="Calibri" w:cs="Calibri"/>
+          <w:sz w:val="28"/>
+          <w:szCs w:val="28"/>
+        </w:rPr>
+        <w:t>Varía</w:t>
+      </w:r>
+      <w:r>
+        <w:rPr>
+          <w:rFonts w:ascii="Calibri" w:hAnsi="Calibri" w:cs="Calibri"/>
+          <w:sz w:val="28"/>
+          <w:szCs w:val="28"/>
+        </w:rPr>
+        <w:t xml:space="preserve"> </w:t>
+      </w:r>
+      <w:r>
+        <w:rPr>
+          <w:rFonts w:ascii="Calibri" w:hAnsi="Calibri" w:cs="Calibri"/>
+          <w:sz w:val="28"/>
+          <w:szCs w:val="28"/>
+        </w:rPr>
+        <w:t>según</w:t>
+      </w:r>
+      <w:r>
+        <w:rPr>
+          <w:rFonts w:ascii="Calibri" w:hAnsi="Calibri" w:cs="Calibri"/>
+          <w:sz w:val="28"/>
+          <w:szCs w:val="28"/>
+        </w:rPr>
+        <w:t xml:space="preserve"> la cantidad de elementos que colisionado cuando se </w:t>
+      </w:r>
+      <w:r>
+        <w:rPr>
+          <w:rFonts w:ascii="Calibri" w:hAnsi="Calibri" w:cs="Calibri"/>
+          <w:sz w:val="28"/>
+          <w:szCs w:val="28"/>
+        </w:rPr>
+        <w:t>añadió</w:t>
+      </w:r>
+      <w:r>
+        <w:rPr>
+          <w:rFonts w:ascii="Calibri" w:hAnsi="Calibri" w:cs="Calibri"/>
+          <w:sz w:val="28"/>
+          <w:szCs w:val="28"/>
+        </w:rPr>
+        <w:t xml:space="preserve"> el elemento a la tabla.</w:t>
+      </w:r>
+    </w:p>
+    <w:p>
+      <w:pPr>
+        <w:pStyle w:val="Prrafodelista"/>
+        <w:pBdr>
+          <w:bar w:val="single" w:sz="4" w:color="auto"/>
+        </w:pBdr>
+        <w:spacing w:line="240" w:lineRule="auto"/>
+        <w:ind w:left="1070"/>
+        <w:rPr>
+          <w:rFonts w:ascii="Calibri" w:hAnsi="Calibri" w:cs="Calibri"/>
+          <w:sz w:val="28"/>
+          <w:szCs w:val="28"/>
+        </w:rPr>
+      </w:pPr>
+      <w:r>
+        <w:rPr>
+          <w:rFonts w:ascii="Calibri" w:hAnsi="Calibri" w:cs="Calibri"/>
+          <w:sz w:val="28"/>
+          <w:szCs w:val="28"/>
+        </w:rPr>
+        <w:t xml:space="preserve">(A menor colisiones cuando se lo </w:t>
+      </w:r>
+      <w:r>
+        <w:rPr>
+          <w:rFonts w:ascii="Calibri" w:hAnsi="Calibri" w:cs="Calibri"/>
+          <w:sz w:val="28"/>
+          <w:szCs w:val="28"/>
+        </w:rPr>
+        <w:t>añadió</w:t>
+      </w:r>
+      <w:r>
+        <w:rPr>
+          <w:rFonts w:ascii="Calibri" w:hAnsi="Calibri" w:cs="Calibri"/>
+          <w:sz w:val="28"/>
+          <w:szCs w:val="28"/>
+        </w:rPr>
+        <w:t xml:space="preserve">, </w:t>
+      </w:r>
+      <w:r>
+        <w:rPr>
+          <w:rFonts w:ascii="Calibri" w:hAnsi="Calibri" w:cs="Calibri"/>
+          <w:sz w:val="28"/>
+          <w:szCs w:val="28"/>
+        </w:rPr>
+        <w:t>más</w:t>
+      </w:r>
+      <w:r>
+        <w:rPr>
+          <w:rFonts w:ascii="Calibri" w:hAnsi="Calibri" w:cs="Calibri"/>
+          <w:sz w:val="28"/>
+          <w:szCs w:val="28"/>
+        </w:rPr>
+        <w:t xml:space="preserve"> </w:t>
+      </w:r>
+      <w:r>
+        <w:rPr>
+          <w:rFonts w:ascii="Calibri" w:hAnsi="Calibri" w:cs="Calibri"/>
+          <w:sz w:val="28"/>
+          <w:szCs w:val="28"/>
+        </w:rPr>
+        <w:t>rápido</w:t>
+      </w:r>
+      <w:r>
+        <w:rPr>
+          <w:rFonts w:ascii="Calibri" w:hAnsi="Calibri" w:cs="Calibri"/>
+          <w:sz w:val="28"/>
+          <w:szCs w:val="28"/>
+        </w:rPr>
+        <w:t xml:space="preserve"> </w:t>
+      </w:r>
+      <w:r>
+        <w:rPr>
+          <w:rFonts w:ascii="Calibri" w:hAnsi="Calibri" w:cs="Calibri"/>
+          <w:sz w:val="28"/>
+          <w:szCs w:val="28"/>
+        </w:rPr>
+        <w:t>será</w:t>
+      </w:r>
+      <w:r>
+        <w:rPr>
+          <w:rFonts w:ascii="Calibri" w:hAnsi="Calibri" w:cs="Calibri"/>
+          <w:sz w:val="28"/>
+          <w:szCs w:val="28"/>
+        </w:rPr>
+        <w:t xml:space="preserve"> eliminar el elemento)</w:t>
+      </w:r>
     </w:p>
     <w:sectPr>
       <w:pgSz w:w="11906" w:h="16838"/>
@@ -2150,6 +3370,119 @@
 <file path=word/numbering.xml><?xml version="1.0" encoding="utf-8"?>
 <w:numbering xmlns:wpc="http://schemas.microsoft.com/office/word/2010/wordprocessingCanvas" xmlns:cx="http://schemas.microsoft.com/office/drawing/2014/chartex" xmlns:cx1="http://schemas.microsoft.com/office/drawing/2015/9/8/chartex" xmlns:cx2="http://schemas.microsoft.com/office/drawing/2015/10/21/chartex" xmlns:cx3="http://schemas.microsoft.com/office/drawing/2016/5/9/chartex" xmlns:cx4="http://schemas.microsoft.com/office/drawing/2016/5/10/chartex" xmlns:cx5="http://schemas.microsoft.com/office/drawing/2016/5/11/chartex" xmlns:cx6="http://schemas.microsoft.com/office/drawing/2016/5/12/chartex" xmlns:cx7="http://schemas.microsoft.com/office/drawing/2016/5/13/chartex" xmlns:cx8="http://schemas.microsoft.com/office/drawing/2016/5/14/chartex" xmlns:mc="http://schemas.openxmlformats.org/markup-compatibility/2006" xmlns:aink="http://schemas.microsoft.com/office/drawing/2016/ink" xmlns:am3d="http://schemas.microsoft.com/office/drawing/2017/model3d" xmlns:o="urn:schemas-microsoft-com:office:office" xmlns:oel="http://schemas.microsoft.com/office/2019/extlst" xmlns:r="http://schemas.openxmlformats.org/officeDocument/2006/relationships" xmlns:m="http://schemas.openxmlformats.org/officeDocument/2006/math" xmlns:v="urn:schemas-microsoft-com:vml" xmlns:wp14="http://schemas.microsoft.com/office/word/2010/wordprocessingDrawing" xmlns:wp="http://schemas.openxmlformats.org/drawingml/2006/wordprocessingDrawing" xmlns:w10="urn:schemas-microsoft-com:office:word" xmlns:w="http://schemas.openxmlformats.org/wordprocessingml/2006/main" xmlns:w14="http://schemas.microsoft.com/office/word/2010/wordml" xmlns:w15="http://schemas.microsoft.com/office/word/2012/wordml" xmlns:w16cex="http://schemas.microsoft.com/office/word/2018/wordml/cex" xmlns:w16cid="http://schemas.microsoft.com/office/word/2016/wordml/cid" xmlns:w16="http://schemas.microsoft.com/office/word/2018/wordml" xmlns:w16sdtdh="http://schemas.microsoft.com/office/word/2020/wordml/sdtdatahash" xmlns:w16se="http://schemas.microsoft.com/office/word/2015/wordml/symex" xmlns:wpg="http://schemas.microsoft.com/office/word/2010/wordprocessingGroup" xmlns:wpi="http://schemas.microsoft.com/office/word/2010/wordprocessingInk" xmlns:wne="http://schemas.microsoft.com/office/word/2006/wordml" xmlns:wps="http://schemas.microsoft.com/office/word/2010/wordprocessingShape" mc:Ignorable="w14 w15 w16se w16cid w16 w16cex w16sdtdh wp14">
   <w:abstractNum w:abstractNumId="0" w15:restartNumberingAfterBreak="0">
+    <w:nsid w:val="214F0BE1"/>
+    <w:multiLevelType w:val="hybridMultilevel"/>
+    <w:tmpl w:val="F07458F4"/>
+    <w:lvl w:ilvl="0" w:tplc="2C0A0001">
+      <w:start w:val="1"/>
+      <w:numFmt w:val="bullet"/>
+      <w:lvlText w:val=""/>
+      <w:lvlJc w:val="left"/>
+      <w:pPr>
+        <w:ind w:left="1070" w:hanging="360"/>
+      </w:pPr>
+      <w:rPr>
+        <w:rFonts w:ascii="Symbol" w:hAnsi="Symbol" w:hint="default"/>
+      </w:rPr>
+    </w:lvl>
+    <w:lvl w:ilvl="1" w:tplc="2C0A0003" w:tentative="1">
+      <w:start w:val="1"/>
+      <w:numFmt w:val="bullet"/>
+      <w:lvlText w:val="o"/>
+      <w:lvlJc w:val="left"/>
+      <w:pPr>
+        <w:ind w:left="1790" w:hanging="360"/>
+      </w:pPr>
+      <w:rPr>
+        <w:rFonts w:ascii="Courier New" w:hAnsi="Courier New" w:cs="Courier New" w:hint="default"/>
+      </w:rPr>
+    </w:lvl>
+    <w:lvl w:ilvl="2" w:tplc="2C0A0005" w:tentative="1">
+      <w:start w:val="1"/>
+      <w:numFmt w:val="bullet"/>
+      <w:lvlText w:val=""/>
+      <w:lvlJc w:val="left"/>
+      <w:pPr>
+        <w:ind w:left="2510" w:hanging="360"/>
+      </w:pPr>
+      <w:rPr>
+        <w:rFonts w:ascii="Wingdings" w:hAnsi="Wingdings" w:hint="default"/>
+      </w:rPr>
+    </w:lvl>
+    <w:lvl w:ilvl="3" w:tplc="2C0A0001" w:tentative="1">
+      <w:start w:val="1"/>
+      <w:numFmt w:val="bullet"/>
+      <w:lvlText w:val=""/>
+      <w:lvlJc w:val="left"/>
+      <w:pPr>
+        <w:ind w:left="3230" w:hanging="360"/>
+      </w:pPr>
+      <w:rPr>
+        <w:rFonts w:ascii="Symbol" w:hAnsi="Symbol" w:hint="default"/>
+      </w:rPr>
+    </w:lvl>
+    <w:lvl w:ilvl="4" w:tplc="2C0A0003" w:tentative="1">
+      <w:start w:val="1"/>
+      <w:numFmt w:val="bullet"/>
+      <w:lvlText w:val="o"/>
+      <w:lvlJc w:val="left"/>
+      <w:pPr>
+        <w:ind w:left="3950" w:hanging="360"/>
+      </w:pPr>
+      <w:rPr>
+        <w:rFonts w:ascii="Courier New" w:hAnsi="Courier New" w:cs="Courier New" w:hint="default"/>
+      </w:rPr>
+    </w:lvl>
+    <w:lvl w:ilvl="5" w:tplc="2C0A0005" w:tentative="1">
+      <w:start w:val="1"/>
+      <w:numFmt w:val="bullet"/>
+      <w:lvlText w:val=""/>
+      <w:lvlJc w:val="left"/>
+      <w:pPr>
+        <w:ind w:left="4670" w:hanging="360"/>
+      </w:pPr>
+      <w:rPr>
+        <w:rFonts w:ascii="Wingdings" w:hAnsi="Wingdings" w:hint="default"/>
+      </w:rPr>
+    </w:lvl>
+    <w:lvl w:ilvl="6" w:tplc="2C0A0001" w:tentative="1">
+      <w:start w:val="1"/>
+      <w:numFmt w:val="bullet"/>
+      <w:lvlText w:val=""/>
+      <w:lvlJc w:val="left"/>
+      <w:pPr>
+        <w:ind w:left="5390" w:hanging="360"/>
+      </w:pPr>
+      <w:rPr>
+        <w:rFonts w:ascii="Symbol" w:hAnsi="Symbol" w:hint="default"/>
+      </w:rPr>
+    </w:lvl>
+    <w:lvl w:ilvl="7" w:tplc="2C0A0003" w:tentative="1">
+      <w:start w:val="1"/>
+      <w:numFmt w:val="bullet"/>
+      <w:lvlText w:val="o"/>
+      <w:lvlJc w:val="left"/>
+      <w:pPr>
+        <w:ind w:left="6110" w:hanging="360"/>
+      </w:pPr>
+      <w:rPr>
+        <w:rFonts w:ascii="Courier New" w:hAnsi="Courier New" w:cs="Courier New" w:hint="default"/>
+      </w:rPr>
+    </w:lvl>
+    <w:lvl w:ilvl="8" w:tplc="2C0A0005" w:tentative="1">
+      <w:start w:val="1"/>
+      <w:numFmt w:val="bullet"/>
+      <w:lvlText w:val=""/>
+      <w:lvlJc w:val="left"/>
+      <w:pPr>
+        <w:ind w:left="6830" w:hanging="360"/>
+      </w:pPr>
+      <w:rPr>
+        <w:rFonts w:ascii="Wingdings" w:hAnsi="Wingdings" w:hint="default"/>
+      </w:rPr>
+    </w:lvl>
+  </w:abstractNum>
+  <w:abstractNum w:abstractNumId="1" w15:restartNumberingAfterBreak="0">
     <w:nsid w:val="28FB6194"/>
     <w:multiLevelType w:val="hybridMultilevel"/>
     <w:tmpl w:val="8F7E6EA4"/>
@@ -2235,7 +3568,120 @@
       </w:pPr>
     </w:lvl>
   </w:abstractNum>
-  <w:abstractNum w:abstractNumId="1" w15:restartNumberingAfterBreak="0">
+  <w:abstractNum w:abstractNumId="2" w15:restartNumberingAfterBreak="0">
+    <w:nsid w:val="2953119C"/>
+    <w:multiLevelType w:val="multilevel"/>
+    <w:tmpl w:val="71CABC22"/>
+    <w:lvl w:ilvl="0">
+      <w:start w:val="2"/>
+      <w:numFmt w:val="decimal"/>
+      <w:lvlText w:val="%1"/>
+      <w:lvlJc w:val="left"/>
+      <w:pPr>
+        <w:ind w:left="375" w:hanging="375"/>
+      </w:pPr>
+      <w:rPr>
+        <w:rFonts w:hint="default"/>
+      </w:rPr>
+    </w:lvl>
+    <w:lvl w:ilvl="1">
+      <w:start w:val="3"/>
+      <w:numFmt w:val="decimal"/>
+      <w:lvlText w:val="%1.%2"/>
+      <w:lvlJc w:val="left"/>
+      <w:pPr>
+        <w:ind w:left="1018" w:hanging="375"/>
+      </w:pPr>
+      <w:rPr>
+        <w:rFonts w:hint="default"/>
+      </w:rPr>
+    </w:lvl>
+    <w:lvl w:ilvl="2">
+      <w:start w:val="1"/>
+      <w:numFmt w:val="decimal"/>
+      <w:lvlText w:val="%1.%2.%3"/>
+      <w:lvlJc w:val="left"/>
+      <w:pPr>
+        <w:ind w:left="2006" w:hanging="720"/>
+      </w:pPr>
+      <w:rPr>
+        <w:rFonts w:hint="default"/>
+      </w:rPr>
+    </w:lvl>
+    <w:lvl w:ilvl="3">
+      <w:start w:val="1"/>
+      <w:numFmt w:val="decimal"/>
+      <w:lvlText w:val="%1.%2.%3.%4"/>
+      <w:lvlJc w:val="left"/>
+      <w:pPr>
+        <w:ind w:left="3009" w:hanging="1080"/>
+      </w:pPr>
+      <w:rPr>
+        <w:rFonts w:hint="default"/>
+      </w:rPr>
+    </w:lvl>
+    <w:lvl w:ilvl="4">
+      <w:start w:val="1"/>
+      <w:numFmt w:val="decimal"/>
+      <w:lvlText w:val="%1.%2.%3.%4.%5"/>
+      <w:lvlJc w:val="left"/>
+      <w:pPr>
+        <w:ind w:left="3652" w:hanging="1080"/>
+      </w:pPr>
+      <w:rPr>
+        <w:rFonts w:hint="default"/>
+      </w:rPr>
+    </w:lvl>
+    <w:lvl w:ilvl="5">
+      <w:start w:val="1"/>
+      <w:numFmt w:val="decimal"/>
+      <w:lvlText w:val="%1.%2.%3.%4.%5.%6"/>
+      <w:lvlJc w:val="left"/>
+      <w:pPr>
+        <w:ind w:left="4655" w:hanging="1440"/>
+      </w:pPr>
+      <w:rPr>
+        <w:rFonts w:hint="default"/>
+      </w:rPr>
+    </w:lvl>
+    <w:lvl w:ilvl="6">
+      <w:start w:val="1"/>
+      <w:numFmt w:val="decimal"/>
+      <w:lvlText w:val="%1.%2.%3.%4.%5.%6.%7"/>
+      <w:lvlJc w:val="left"/>
+      <w:pPr>
+        <w:ind w:left="5298" w:hanging="1440"/>
+      </w:pPr>
+      <w:rPr>
+        <w:rFonts w:hint="default"/>
+      </w:rPr>
+    </w:lvl>
+    <w:lvl w:ilvl="7">
+      <w:start w:val="1"/>
+      <w:numFmt w:val="decimal"/>
+      <w:lvlText w:val="%1.%2.%3.%4.%5.%6.%7.%8"/>
+      <w:lvlJc w:val="left"/>
+      <w:pPr>
+        <w:ind w:left="6301" w:hanging="1800"/>
+      </w:pPr>
+      <w:rPr>
+        <w:rFonts w:hint="default"/>
+      </w:rPr>
+    </w:lvl>
+    <w:lvl w:ilvl="8">
+      <w:start w:val="1"/>
+      <w:numFmt w:val="decimal"/>
+      <w:lvlText w:val="%1.%2.%3.%4.%5.%6.%7.%8.%9"/>
+      <w:lvlJc w:val="left"/>
+      <w:pPr>
+        <w:ind w:left="7304" w:hanging="2160"/>
+      </w:pPr>
+      <w:rPr>
+        <w:rFonts w:hint="default"/>
+      </w:rPr>
+    </w:lvl>
+  </w:abstractNum>
+  <w:abstractNum w:abstractNumId="3" w15:restartNumberingAfterBreak="0">
     <w:nsid w:val="7CBA3B81"/>
     <w:multiLevelType w:val="multilevel"/>
     <w:tmpl w:val="4E6E2B94"/>
@@ -2365,10 +3811,16 @@
     </w:lvl>
   </w:abstractNum>
   <w:num w:numId="1" w16cid:durableId="1426029066">
-    <w:abstractNumId w:val="0"/>
+    <w:abstractNumId w:val="1"/>
   </w:num>
   <w:num w:numId="2" w16cid:durableId="687105459">
-    <w:abstractNumId w:val="1"/>
+    <w:abstractNumId w:val="3"/>
+  </w:num>
+  <w:num w:numId="3" w16cid:durableId="1910385752">
+    <w:abstractNumId w:val="2"/>
+  </w:num>
+  <w:num w:numId="4" w16cid:durableId="1437215803">
+    <w:abstractNumId w:val="0"/>
   </w:num>
 </w:numbering>
 </file>

</xml_diff>